<commit_message>
feat: Add Second Homework of Dr.Sadeghian
</commit_message>
<xml_diff>
--- a/Homeworks/S2-98-99/CN1-S2-98-99-HW1S.docx
+++ b/Homeworks/S2-98-99/CN1-S2-98-99-HW1S.docx
@@ -23,43 +23,7 @@
           <w:rtl/>
           <w:lang w:bidi="fa-IR"/>
         </w:rPr>
-        <w:t xml:space="preserve"> </w:t>
-      </w:r>
-      <w:proofErr w:type="spellStart"/>
-      <w:r>
-        <w:rPr>
-          <w:rFonts w:hint="cs"/>
-          <w:rtl/>
-          <w:lang w:bidi="fa-IR"/>
-        </w:rPr>
-        <w:t>شبکه‌ی</w:t>
-      </w:r>
-      <w:proofErr w:type="spellEnd"/>
-      <w:r>
-        <w:rPr>
-          <w:rFonts w:hint="cs"/>
-          <w:rtl/>
-          <w:lang w:bidi="fa-IR"/>
-        </w:rPr>
-        <w:t xml:space="preserve"> </w:t>
-      </w:r>
-      <w:proofErr w:type="spellStart"/>
-      <w:r>
-        <w:rPr>
-          <w:rFonts w:hint="cs"/>
-          <w:rtl/>
-          <w:lang w:bidi="fa-IR"/>
-        </w:rPr>
-        <w:t>سوئیچینگ</w:t>
-      </w:r>
-      <w:proofErr w:type="spellEnd"/>
-      <w:r>
-        <w:rPr>
-          <w:rFonts w:hint="cs"/>
-          <w:rtl/>
-          <w:lang w:bidi="fa-IR"/>
-        </w:rPr>
-        <w:t xml:space="preserve"> مداری زیر را در نظر بگیرید. روی هر لینک </w:t>
+        <w:t xml:space="preserve"> شبکه‌ی سوئیچینگ مداری زیر را در نظر بگیرید. روی هر لینک </w:t>
       </w:r>
       <w:r>
         <w:rPr>
@@ -89,43 +53,7 @@
           <w:rtl/>
           <w:lang w:bidi="fa-IR"/>
         </w:rPr>
-        <w:t xml:space="preserve">الف) حداکثر تعداد </w:t>
-      </w:r>
-      <w:proofErr w:type="spellStart"/>
-      <w:r>
-        <w:rPr>
-          <w:rFonts w:hint="cs"/>
-          <w:rtl/>
-          <w:lang w:bidi="fa-IR"/>
-        </w:rPr>
-        <w:t>ارتباط‌های</w:t>
-      </w:r>
-      <w:proofErr w:type="spellEnd"/>
-      <w:r>
-        <w:rPr>
-          <w:rFonts w:hint="cs"/>
-          <w:rtl/>
-          <w:lang w:bidi="fa-IR"/>
-        </w:rPr>
-        <w:t xml:space="preserve"> همزمانی که </w:t>
-      </w:r>
-      <w:proofErr w:type="spellStart"/>
-      <w:r>
-        <w:rPr>
-          <w:rFonts w:hint="cs"/>
-          <w:rtl/>
-          <w:lang w:bidi="fa-IR"/>
-        </w:rPr>
-        <w:t>می‌تواند</w:t>
-      </w:r>
-      <w:proofErr w:type="spellEnd"/>
-      <w:r>
-        <w:rPr>
-          <w:rFonts w:hint="cs"/>
-          <w:rtl/>
-          <w:lang w:bidi="fa-IR"/>
-        </w:rPr>
-        <w:t xml:space="preserve"> در یک لحظه در این شبکه وجود داشته باشد چقدر است؟</w:t>
+        <w:t>الف) حداکثر تعداد ارتباط‌های همزمانی که می‌تواند در یک لحظه در این شبکه وجود داشته باشد چقدر است؟</w:t>
       </w:r>
     </w:p>
     <w:p>
@@ -141,43 +69,7 @@
           <w:rtl/>
           <w:lang w:bidi="fa-IR"/>
         </w:rPr>
-        <w:t xml:space="preserve">ب) فرض کنید تمام </w:t>
-      </w:r>
-      <w:proofErr w:type="spellStart"/>
-      <w:r>
-        <w:rPr>
-          <w:rFonts w:hint="cs"/>
-          <w:rtl/>
-          <w:lang w:bidi="fa-IR"/>
-        </w:rPr>
-        <w:t>ارتباط‌ها</w:t>
-      </w:r>
-      <w:proofErr w:type="spellEnd"/>
-      <w:r>
-        <w:rPr>
-          <w:rFonts w:hint="cs"/>
-          <w:rtl/>
-          <w:lang w:bidi="fa-IR"/>
-        </w:rPr>
-        <w:t xml:space="preserve"> بین </w:t>
-      </w:r>
-      <w:proofErr w:type="spellStart"/>
-      <w:r>
-        <w:rPr>
-          <w:rFonts w:hint="cs"/>
-          <w:rtl/>
-          <w:lang w:bidi="fa-IR"/>
-        </w:rPr>
-        <w:t>سوئیچ</w:t>
-      </w:r>
-      <w:proofErr w:type="spellEnd"/>
-      <w:r>
-        <w:rPr>
-          <w:rFonts w:hint="cs"/>
-          <w:rtl/>
-          <w:lang w:bidi="fa-IR"/>
-        </w:rPr>
-        <w:t xml:space="preserve"> </w:t>
+        <w:t xml:space="preserve">ب) فرض کنید تمام ارتباط‌ها بین سوئیچ </w:t>
       </w:r>
       <w:r>
         <w:rPr>
@@ -213,25 +105,7 @@
           <w:rtl/>
           <w:lang w:bidi="fa-IR"/>
         </w:rPr>
-        <w:t xml:space="preserve">. در این صورت حداکثر </w:t>
-      </w:r>
-      <w:proofErr w:type="spellStart"/>
-      <w:r>
-        <w:rPr>
-          <w:rFonts w:hint="cs"/>
-          <w:rtl/>
-          <w:lang w:bidi="fa-IR"/>
-        </w:rPr>
-        <w:t>ارتباط‌های</w:t>
-      </w:r>
-      <w:proofErr w:type="spellEnd"/>
-      <w:r>
-        <w:rPr>
-          <w:rFonts w:hint="cs"/>
-          <w:rtl/>
-          <w:lang w:bidi="fa-IR"/>
-        </w:rPr>
-        <w:t xml:space="preserve"> همزمان چقدر خواهد بود؟</w:t>
+        <w:t>. در این صورت حداکثر ارتباط‌های همزمان چقدر خواهد بود؟</w:t>
       </w:r>
       <w:r>
         <w:rPr>
@@ -251,55 +125,7 @@
           <w:rFonts w:hint="cs"/>
           <w:rtl/>
         </w:rPr>
-        <w:t xml:space="preserve">الف) اگر هر </w:t>
-      </w:r>
-      <w:proofErr w:type="spellStart"/>
-      <w:r>
-        <w:rPr>
-          <w:rFonts w:hint="cs"/>
-          <w:rtl/>
-        </w:rPr>
-        <w:t>سوئیچ</w:t>
-      </w:r>
-      <w:proofErr w:type="spellEnd"/>
-      <w:r>
-        <w:rPr>
-          <w:rFonts w:hint="cs"/>
-          <w:rtl/>
-        </w:rPr>
-        <w:t xml:space="preserve"> با </w:t>
-      </w:r>
-      <w:proofErr w:type="spellStart"/>
-      <w:r>
-        <w:rPr>
-          <w:rFonts w:hint="cs"/>
-          <w:rtl/>
-        </w:rPr>
-        <w:t>سوئیچ</w:t>
-      </w:r>
-      <w:proofErr w:type="spellEnd"/>
-      <w:r>
-        <w:rPr>
-          <w:rFonts w:hint="cs"/>
-          <w:rtl/>
-        </w:rPr>
-        <w:t xml:space="preserve"> کناری خود ارتباط داشته باشد </w:t>
-      </w:r>
-      <w:proofErr w:type="spellStart"/>
-      <w:r>
-        <w:rPr>
-          <w:rFonts w:hint="cs"/>
-          <w:rtl/>
-        </w:rPr>
-        <w:t>ارتباط‌های</w:t>
-      </w:r>
-      <w:proofErr w:type="spellEnd"/>
-      <w:r>
-        <w:rPr>
-          <w:rFonts w:hint="cs"/>
-          <w:rtl/>
-        </w:rPr>
-        <w:t xml:space="preserve"> همزمان برابر با </w:t>
+        <w:t xml:space="preserve">الف) اگر هر سوئیچ با سوئیچ کناری خود ارتباط داشته باشد ارتباط‌های همزمان برابر با </w:t>
       </w:r>
       <w:r>
         <w:t>4n</w:t>
@@ -309,30 +135,13 @@
           <w:rFonts w:hint="cs"/>
           <w:rtl/>
         </w:rPr>
-        <w:t xml:space="preserve">‌ </w:t>
-      </w:r>
-      <w:proofErr w:type="spellStart"/>
-      <w:r>
-        <w:rPr>
-          <w:rFonts w:hint="cs"/>
-          <w:rtl/>
-        </w:rPr>
-        <w:t>می‌باشد</w:t>
-      </w:r>
-      <w:proofErr w:type="spellEnd"/>
-      <w:r>
-        <w:rPr>
-          <w:rFonts w:hint="cs"/>
-          <w:rtl/>
-        </w:rPr>
-        <w:t>.</w:t>
+        <w:t>‌ می‌باشد.</w:t>
       </w:r>
     </w:p>
     <w:p>
       <w:pPr>
         <w:pStyle w:val="Solution"/>
         <w:rPr>
-          <w:rFonts w:hint="cs"/>
           <w:rtl/>
         </w:rPr>
       </w:pPr>
@@ -343,7 +152,6 @@
         </w:rPr>
         <w:t xml:space="preserve">ب) اگر تنها </w:t>
       </w:r>
-      <w:proofErr w:type="spellStart"/>
       <w:r>
         <w:rPr>
           <w:rFonts w:hint="cs"/>
@@ -351,7 +159,6 @@
         </w:rPr>
         <w:t>سوئیچ</w:t>
       </w:r>
-      <w:proofErr w:type="spellEnd"/>
       <w:r>
         <w:rPr>
           <w:rFonts w:hint="cs"/>
@@ -377,23 +184,7 @@
           <w:rFonts w:hint="cs"/>
           <w:rtl/>
         </w:rPr>
-        <w:t xml:space="preserve"> بخواهند با یکدیگر ارتباط داشته باشند تنها </w:t>
-      </w:r>
-      <w:proofErr w:type="spellStart"/>
-      <w:r>
-        <w:rPr>
-          <w:rFonts w:hint="cs"/>
-          <w:rtl/>
-        </w:rPr>
-        <w:t>می‌توان</w:t>
-      </w:r>
-      <w:proofErr w:type="spellEnd"/>
-      <w:r>
-        <w:rPr>
-          <w:rFonts w:hint="cs"/>
-          <w:rtl/>
-        </w:rPr>
-        <w:t xml:space="preserve"> </w:t>
+        <w:t xml:space="preserve"> بخواهند با یکدیگر ارتباط داشته باشند تنها می‌توان </w:t>
       </w:r>
       <w:r>
         <w:t>2n</w:t>
@@ -488,61 +279,7 @@
           <w:rtl/>
           <w:lang w:bidi="fa-IR"/>
         </w:rPr>
-        <w:t xml:space="preserve">الف) فرض کنید مسافت ۱۵۰ کیلومتر را طی </w:t>
-      </w:r>
-      <w:proofErr w:type="spellStart"/>
-      <w:r>
-        <w:rPr>
-          <w:rFonts w:hint="cs"/>
-          <w:rtl/>
-          <w:lang w:bidi="fa-IR"/>
-        </w:rPr>
-        <w:t>می‌کند</w:t>
-      </w:r>
-      <w:proofErr w:type="spellEnd"/>
-      <w:r>
-        <w:rPr>
-          <w:rFonts w:hint="cs"/>
-          <w:rtl/>
-          <w:lang w:bidi="fa-IR"/>
-        </w:rPr>
-        <w:t xml:space="preserve">. این مسافت از دقیقا ابتدای اولین عوارضی آغاز شده، از دومین عوارضی عبور </w:t>
-      </w:r>
-      <w:proofErr w:type="spellStart"/>
-      <w:r>
-        <w:rPr>
-          <w:rFonts w:hint="cs"/>
-          <w:rtl/>
-          <w:lang w:bidi="fa-IR"/>
-        </w:rPr>
-        <w:t>می‌کند</w:t>
-      </w:r>
-      <w:proofErr w:type="spellEnd"/>
-      <w:r>
-        <w:rPr>
-          <w:rFonts w:hint="cs"/>
-          <w:rtl/>
-          <w:lang w:bidi="fa-IR"/>
-        </w:rPr>
-        <w:t xml:space="preserve"> و بعد از سومین عوارضی خاتمه پیدا </w:t>
-      </w:r>
-      <w:proofErr w:type="spellStart"/>
-      <w:r>
-        <w:rPr>
-          <w:rFonts w:hint="cs"/>
-          <w:rtl/>
-          <w:lang w:bidi="fa-IR"/>
-        </w:rPr>
-        <w:t>می‌کند</w:t>
-      </w:r>
-      <w:proofErr w:type="spellEnd"/>
-      <w:r>
-        <w:rPr>
-          <w:rFonts w:hint="cs"/>
-          <w:rtl/>
-          <w:lang w:bidi="fa-IR"/>
-        </w:rPr>
-        <w:t xml:space="preserve"> در این صورت تاخیر انتها به انتها چقدر است.</w:t>
+        <w:t>الف) فرض کنید مسافت ۱۵۰ کیلومتر را طی می‌کند. این مسافت از دقیقا ابتدای اولین عوارضی آغاز شده، از دومین عوارضی عبور می‌کند و بعد از سومین عوارضی خاتمه پیدا می‌کند در این صورت تاخیر انتها به انتها چقدر است.</w:t>
       </w:r>
     </w:p>
     <w:p>
@@ -573,62 +310,14 @@
           <w:rFonts w:hint="cs"/>
           <w:rtl/>
         </w:rPr>
-        <w:t xml:space="preserve">الف) ده ماشین وجود دارند که ۱۲۰ ثانیه طول </w:t>
-      </w:r>
-      <w:proofErr w:type="spellStart"/>
-      <w:r>
-        <w:rPr>
-          <w:rFonts w:hint="cs"/>
-          <w:rtl/>
-        </w:rPr>
-        <w:t>می‌کشد</w:t>
-      </w:r>
-      <w:proofErr w:type="spellEnd"/>
-      <w:r>
-        <w:rPr>
-          <w:rFonts w:hint="cs"/>
-          <w:rtl/>
-        </w:rPr>
-        <w:t xml:space="preserve"> تا اولین عوارضی به این ۱۰ ماشین رسیدگی کند. </w:t>
-      </w:r>
-      <w:r>
-        <w:rPr>
-          <w:rFonts w:hint="cs"/>
-          <w:rtl/>
-        </w:rPr>
-        <w:t xml:space="preserve">در مجموع این </w:t>
-      </w:r>
-      <w:proofErr w:type="spellStart"/>
-      <w:r>
-        <w:rPr>
-          <w:rFonts w:hint="cs"/>
-          <w:rtl/>
-        </w:rPr>
-        <w:t>ماشین‌ها</w:t>
-      </w:r>
-      <w:proofErr w:type="spellEnd"/>
-      <w:r>
-        <w:rPr>
-          <w:rFonts w:hint="cs"/>
-          <w:rtl/>
-        </w:rPr>
-        <w:t xml:space="preserve"> </w:t>
-      </w:r>
-      <w:proofErr w:type="spellStart"/>
-      <w:r>
-        <w:rPr>
-          <w:rFonts w:hint="cs"/>
-          <w:rtl/>
-        </w:rPr>
-        <w:t>می‌بایست</w:t>
-      </w:r>
-      <w:proofErr w:type="spellEnd"/>
-      <w:r>
-        <w:rPr>
-          <w:rFonts w:hint="cs"/>
-          <w:rtl/>
-        </w:rPr>
-        <w:t xml:space="preserve"> مسافت ۱۵۰ کیلومتر را طی کنند. بنابراین خواهیم داشت:</w:t>
+        <w:t xml:space="preserve">الف) ده ماشین وجود دارند که ۱۲۰ ثانیه طول می‌کشد تا اولین عوارضی به این ۱۰ ماشین رسیدگی کند. </w:t>
+      </w:r>
+      <w:r>
+        <w:rPr>
+          <w:rFonts w:hint="cs"/>
+          <w:rtl/>
+        </w:rPr>
+        <w:t>در مجموع این ماشین‌ها می‌بایست مسافت ۱۵۰ کیلومتر را طی کنند. بنابراین خواهیم داشت:</w:t>
       </w:r>
     </w:p>
     <w:p>
@@ -701,31 +390,12 @@
           <w:rFonts w:eastAsiaTheme="minorEastAsia" w:hint="cs"/>
           <w:rtl/>
         </w:rPr>
-        <w:t xml:space="preserve">اگر تعداد </w:t>
-      </w:r>
-      <w:proofErr w:type="spellStart"/>
-      <w:r>
-        <w:rPr>
-          <w:rFonts w:eastAsiaTheme="minorEastAsia" w:hint="cs"/>
-          <w:rtl/>
-        </w:rPr>
-        <w:t>ماشین‌ها</w:t>
-      </w:r>
-      <w:proofErr w:type="spellEnd"/>
-      <w:r>
-        <w:rPr>
-          <w:rFonts w:eastAsiaTheme="minorEastAsia" w:hint="cs"/>
-          <w:rtl/>
-        </w:rPr>
-        <w:t xml:space="preserve"> به ۸ کاهش پیدا کند خواهیم داشت:</w:t>
+        <w:t>اگر تعداد ماشین‌ها به ۸ کاهش پیدا کند خواهیم داشت:</w:t>
       </w:r>
     </w:p>
     <w:p>
       <w:pPr>
         <w:pStyle w:val="Solution"/>
-        <w:rPr>
-          <w:rFonts w:hint="cs"/>
-        </w:rPr>
       </w:pPr>
       <m:oMathPara>
         <m:oMath>
@@ -790,43 +460,7 @@
           <w:rtl/>
           <w:lang w:bidi="fa-IR"/>
         </w:rPr>
-        <w:t xml:space="preserve"> بر بستر </w:t>
-      </w:r>
-      <w:proofErr w:type="spellStart"/>
-      <w:r>
-        <w:rPr>
-          <w:rFonts w:hint="cs"/>
-          <w:rtl/>
-          <w:lang w:bidi="fa-IR"/>
-        </w:rPr>
-        <w:t>سوئیچیگ</w:t>
-      </w:r>
-      <w:proofErr w:type="spellEnd"/>
-      <w:r>
-        <w:rPr>
-          <w:rFonts w:hint="cs"/>
-          <w:rtl/>
-          <w:lang w:bidi="fa-IR"/>
-        </w:rPr>
-        <w:t xml:space="preserve"> مداری را مدنظر قرار </w:t>
-      </w:r>
-      <w:proofErr w:type="spellStart"/>
-      <w:r>
-        <w:rPr>
-          <w:rFonts w:hint="cs"/>
-          <w:rtl/>
-          <w:lang w:bidi="fa-IR"/>
-        </w:rPr>
-        <w:t>می‌دهیم</w:t>
-      </w:r>
-      <w:proofErr w:type="spellEnd"/>
-      <w:r>
-        <w:rPr>
-          <w:rFonts w:hint="cs"/>
-          <w:rtl/>
-          <w:lang w:bidi="fa-IR"/>
-        </w:rPr>
-        <w:t xml:space="preserve">. میزبان </w:t>
+        <w:t xml:space="preserve"> بر بستر سوئیچیگ مداری را مدنظر قرار می‌دهیم. میزبان </w:t>
       </w:r>
       <w:r>
         <w:rPr>
@@ -840,25 +474,7 @@
           <w:rtl/>
           <w:lang w:bidi="fa-IR"/>
         </w:rPr>
-        <w:t xml:space="preserve"> صوت </w:t>
-      </w:r>
-      <w:proofErr w:type="spellStart"/>
-      <w:r>
-        <w:rPr>
-          <w:rFonts w:hint="cs"/>
-          <w:rtl/>
-          <w:lang w:bidi="fa-IR"/>
-        </w:rPr>
-        <w:t>آنالوگ</w:t>
-      </w:r>
-      <w:proofErr w:type="spellEnd"/>
-      <w:r>
-        <w:rPr>
-          <w:rFonts w:hint="cs"/>
-          <w:rtl/>
-          <w:lang w:bidi="fa-IR"/>
-        </w:rPr>
-        <w:t xml:space="preserve"> را به یک رشته بیت با نرخ </w:t>
+        <w:t xml:space="preserve"> صوت آنالوگ را به یک رشته بیت با نرخ </w:t>
       </w:r>
       <w:r>
         <w:rPr>
@@ -872,25 +488,7 @@
           <w:rtl/>
           <w:lang w:bidi="fa-IR"/>
         </w:rPr>
-        <w:t xml:space="preserve"> تبدیل </w:t>
-      </w:r>
-      <w:proofErr w:type="spellStart"/>
-      <w:r>
-        <w:rPr>
-          <w:rFonts w:hint="cs"/>
-          <w:rtl/>
-          <w:lang w:bidi="fa-IR"/>
-        </w:rPr>
-        <w:t>می‌کند</w:t>
-      </w:r>
-      <w:proofErr w:type="spellEnd"/>
-      <w:r>
-        <w:rPr>
-          <w:rFonts w:hint="cs"/>
-          <w:rtl/>
-          <w:lang w:bidi="fa-IR"/>
-        </w:rPr>
-        <w:t xml:space="preserve">. در ادامه میزبان </w:t>
+        <w:t xml:space="preserve"> تبدیل می‌کند. در ادامه میزبان </w:t>
       </w:r>
       <w:r>
         <w:rPr>
@@ -904,43 +502,7 @@
           <w:rtl/>
           <w:lang w:bidi="fa-IR"/>
         </w:rPr>
-        <w:t xml:space="preserve"> </w:t>
-      </w:r>
-      <w:proofErr w:type="spellStart"/>
-      <w:r>
-        <w:rPr>
-          <w:rFonts w:hint="cs"/>
-          <w:rtl/>
-          <w:lang w:bidi="fa-IR"/>
-        </w:rPr>
-        <w:t>بیت‌ها</w:t>
-      </w:r>
-      <w:proofErr w:type="spellEnd"/>
-      <w:r>
-        <w:rPr>
-          <w:rFonts w:hint="cs"/>
-          <w:rtl/>
-          <w:lang w:bidi="fa-IR"/>
-        </w:rPr>
-        <w:t xml:space="preserve"> را در </w:t>
-      </w:r>
-      <w:proofErr w:type="spellStart"/>
-      <w:r>
-        <w:rPr>
-          <w:rFonts w:hint="cs"/>
-          <w:rtl/>
-          <w:lang w:bidi="fa-IR"/>
-        </w:rPr>
-        <w:t>بسته‌های</w:t>
-      </w:r>
-      <w:proofErr w:type="spellEnd"/>
-      <w:r>
-        <w:rPr>
-          <w:rFonts w:hint="cs"/>
-          <w:rtl/>
-          <w:lang w:bidi="fa-IR"/>
-        </w:rPr>
-        <w:t xml:space="preserve"> </w:t>
+        <w:t xml:space="preserve"> بیت‌ها را در بسته‌های </w:t>
       </w:r>
       <w:r>
         <w:rPr>
@@ -954,61 +516,7 @@
           <w:rtl/>
           <w:lang w:bidi="fa-IR"/>
         </w:rPr>
-        <w:t xml:space="preserve"> </w:t>
-      </w:r>
-      <w:proofErr w:type="spellStart"/>
-      <w:r>
-        <w:rPr>
-          <w:rFonts w:hint="cs"/>
-          <w:rtl/>
-          <w:lang w:bidi="fa-IR"/>
-        </w:rPr>
-        <w:t>بایتی</w:t>
-      </w:r>
-      <w:proofErr w:type="spellEnd"/>
-      <w:r>
-        <w:rPr>
-          <w:rFonts w:hint="cs"/>
-          <w:rtl/>
-          <w:lang w:bidi="fa-IR"/>
-        </w:rPr>
-        <w:t xml:space="preserve"> </w:t>
-      </w:r>
-      <w:proofErr w:type="spellStart"/>
-      <w:r>
-        <w:rPr>
-          <w:rFonts w:hint="cs"/>
-          <w:rtl/>
-          <w:lang w:bidi="fa-IR"/>
-        </w:rPr>
-        <w:t>گروه‌بندی</w:t>
-      </w:r>
-      <w:proofErr w:type="spellEnd"/>
-      <w:r>
-        <w:rPr>
-          <w:rFonts w:hint="cs"/>
-          <w:rtl/>
-          <w:lang w:bidi="fa-IR"/>
-        </w:rPr>
-        <w:t xml:space="preserve"> </w:t>
-      </w:r>
-      <w:proofErr w:type="spellStart"/>
-      <w:r>
-        <w:rPr>
-          <w:rFonts w:hint="cs"/>
-          <w:rtl/>
-          <w:lang w:bidi="fa-IR"/>
-        </w:rPr>
-        <w:t>می‌کند</w:t>
-      </w:r>
-      <w:proofErr w:type="spellEnd"/>
-      <w:r>
-        <w:rPr>
-          <w:rFonts w:hint="cs"/>
-          <w:rtl/>
-          <w:lang w:bidi="fa-IR"/>
-        </w:rPr>
-        <w:t xml:space="preserve">. یک لینک با ظرفیت </w:t>
+        <w:t xml:space="preserve"> بایتی گروه‌بندی می‌کند. یک لینک با ظرفیت </w:t>
       </w:r>
       <w:r>
         <w:rPr>
@@ -1058,25 +566,7 @@
           <w:rtl/>
           <w:lang w:bidi="fa-IR"/>
         </w:rPr>
-        <w:t xml:space="preserve"> به محض حاضر شدن بسته آن را ارسال </w:t>
-      </w:r>
-      <w:proofErr w:type="spellStart"/>
-      <w:r>
-        <w:rPr>
-          <w:rFonts w:hint="cs"/>
-          <w:rtl/>
-          <w:lang w:bidi="fa-IR"/>
-        </w:rPr>
-        <w:t>می‌کند</w:t>
-      </w:r>
-      <w:proofErr w:type="spellEnd"/>
-      <w:r>
-        <w:rPr>
-          <w:rFonts w:hint="cs"/>
-          <w:rtl/>
-          <w:lang w:bidi="fa-IR"/>
-        </w:rPr>
-        <w:t xml:space="preserve">. میزبان </w:t>
+        <w:t xml:space="preserve"> به محض حاضر شدن بسته آن را ارسال می‌کند. میزبان </w:t>
       </w:r>
       <w:r>
         <w:rPr>
@@ -1090,115 +580,7 @@
           <w:rtl/>
           <w:lang w:bidi="fa-IR"/>
         </w:rPr>
-        <w:t xml:space="preserve">‌ به محض دریافت کامل بسته آن را به سیگنال </w:t>
-      </w:r>
-      <w:proofErr w:type="spellStart"/>
-      <w:r>
-        <w:rPr>
-          <w:rFonts w:hint="cs"/>
-          <w:rtl/>
-          <w:lang w:bidi="fa-IR"/>
-        </w:rPr>
-        <w:t>آنالوگ</w:t>
-      </w:r>
-      <w:proofErr w:type="spellEnd"/>
-      <w:r>
-        <w:rPr>
-          <w:rFonts w:hint="cs"/>
-          <w:rtl/>
-          <w:lang w:bidi="fa-IR"/>
-        </w:rPr>
-        <w:t xml:space="preserve"> تبدیل </w:t>
-      </w:r>
-      <w:proofErr w:type="spellStart"/>
-      <w:r>
-        <w:rPr>
-          <w:rFonts w:hint="cs"/>
-          <w:rtl/>
-          <w:lang w:bidi="fa-IR"/>
-        </w:rPr>
-        <w:t>می‌کند</w:t>
-      </w:r>
-      <w:proofErr w:type="spellEnd"/>
-      <w:r>
-        <w:rPr>
-          <w:rFonts w:hint="cs"/>
-          <w:rtl/>
-          <w:lang w:bidi="fa-IR"/>
-        </w:rPr>
-        <w:t xml:space="preserve">. تاخیر از زمانی که یک بیت از سیگنال </w:t>
-      </w:r>
-      <w:proofErr w:type="spellStart"/>
-      <w:r>
-        <w:rPr>
-          <w:rFonts w:hint="cs"/>
-          <w:rtl/>
-          <w:lang w:bidi="fa-IR"/>
-        </w:rPr>
-        <w:t>آنالوگ</w:t>
-      </w:r>
-      <w:proofErr w:type="spellEnd"/>
-      <w:r>
-        <w:rPr>
-          <w:rFonts w:hint="cs"/>
-          <w:rtl/>
-          <w:lang w:bidi="fa-IR"/>
-        </w:rPr>
-        <w:t xml:space="preserve"> ساخته </w:t>
-      </w:r>
-      <w:proofErr w:type="spellStart"/>
-      <w:r>
-        <w:rPr>
-          <w:rFonts w:hint="cs"/>
-          <w:rtl/>
-          <w:lang w:bidi="fa-IR"/>
-        </w:rPr>
-        <w:t>می‌شود</w:t>
-      </w:r>
-      <w:proofErr w:type="spellEnd"/>
-      <w:r>
-        <w:rPr>
-          <w:rFonts w:hint="cs"/>
-          <w:rtl/>
-          <w:lang w:bidi="fa-IR"/>
-        </w:rPr>
-        <w:t xml:space="preserve"> تا زمانی که دوباره به سیگنال </w:t>
-      </w:r>
-      <w:proofErr w:type="spellStart"/>
-      <w:r>
-        <w:rPr>
-          <w:rFonts w:hint="cs"/>
-          <w:rtl/>
-          <w:lang w:bidi="fa-IR"/>
-        </w:rPr>
-        <w:t>آنالوگ</w:t>
-      </w:r>
-      <w:proofErr w:type="spellEnd"/>
-      <w:r>
-        <w:rPr>
-          <w:rFonts w:hint="cs"/>
-          <w:rtl/>
-          <w:lang w:bidi="fa-IR"/>
-        </w:rPr>
-        <w:t xml:space="preserve"> تبدیل </w:t>
-      </w:r>
-      <w:proofErr w:type="spellStart"/>
-      <w:r>
-        <w:rPr>
-          <w:rFonts w:hint="cs"/>
-          <w:rtl/>
-          <w:lang w:bidi="fa-IR"/>
-        </w:rPr>
-        <w:t>می‌شود</w:t>
-      </w:r>
-      <w:proofErr w:type="spellEnd"/>
-      <w:r>
-        <w:rPr>
-          <w:rFonts w:hint="cs"/>
-          <w:rtl/>
-          <w:lang w:bidi="fa-IR"/>
-        </w:rPr>
-        <w:t xml:space="preserve"> چقدر است؟</w:t>
+        <w:t>‌ به محض دریافت کامل بسته آن را به سیگنال آنالوگ تبدیل می‌کند. تاخیر از زمانی که یک بیت از سیگنال آنالوگ ساخته می‌شود تا زمانی که دوباره به سیگنال آنالوگ تبدیل می‌شود چقدر است؟</w:t>
       </w:r>
     </w:p>
     <w:p>
@@ -1214,55 +596,7 @@
           <w:rtl/>
         </w:rPr>
         <w:lastRenderedPageBreak/>
-        <w:t xml:space="preserve">در ابتدا </w:t>
-      </w:r>
-      <w:proofErr w:type="spellStart"/>
-      <w:r>
-        <w:rPr>
-          <w:rFonts w:hint="cs"/>
-          <w:rtl/>
-        </w:rPr>
-        <w:t>می‌بایست</w:t>
-      </w:r>
-      <w:proofErr w:type="spellEnd"/>
-      <w:r>
-        <w:rPr>
-          <w:rFonts w:hint="cs"/>
-          <w:rtl/>
-        </w:rPr>
-        <w:t xml:space="preserve"> </w:t>
-      </w:r>
-      <w:proofErr w:type="spellStart"/>
-      <w:r>
-        <w:rPr>
-          <w:rFonts w:hint="cs"/>
-          <w:rtl/>
-        </w:rPr>
-        <w:t>داده‌ی</w:t>
-      </w:r>
-      <w:proofErr w:type="spellEnd"/>
-      <w:r>
-        <w:rPr>
-          <w:rFonts w:hint="cs"/>
-          <w:rtl/>
-        </w:rPr>
-        <w:t xml:space="preserve"> لازم برای تشکیل بسته </w:t>
-      </w:r>
-      <w:proofErr w:type="spellStart"/>
-      <w:r>
-        <w:rPr>
-          <w:rFonts w:hint="cs"/>
-          <w:rtl/>
-        </w:rPr>
-        <w:t>جمع‌اوری</w:t>
-      </w:r>
-      <w:proofErr w:type="spellEnd"/>
-      <w:r>
-        <w:rPr>
-          <w:rFonts w:hint="cs"/>
-          <w:rtl/>
-        </w:rPr>
-        <w:t xml:space="preserve"> شود:</w:t>
+        <w:t>در ابتدا می‌بایست داده‌ی لازم برای تشکیل بسته جمع‌اوری شود:</w:t>
       </w:r>
     </w:p>
     <w:p>
@@ -1348,23 +682,7 @@
           <w:rFonts w:eastAsiaTheme="minorEastAsia" w:hint="cs"/>
           <w:rtl/>
         </w:rPr>
-        <w:t xml:space="preserve">در ادامه تاخیر انتشار و انتقال را نیز اضافه </w:t>
-      </w:r>
-      <w:proofErr w:type="spellStart"/>
-      <w:r>
-        <w:rPr>
-          <w:rFonts w:eastAsiaTheme="minorEastAsia" w:hint="cs"/>
-          <w:rtl/>
-        </w:rPr>
-        <w:t>می‌کنیم</w:t>
-      </w:r>
-      <w:proofErr w:type="spellEnd"/>
-      <w:r>
-        <w:rPr>
-          <w:rFonts w:eastAsiaTheme="minorEastAsia" w:hint="cs"/>
-          <w:rtl/>
-        </w:rPr>
-        <w:t>:</w:t>
+        <w:t>در ادامه تاخیر انتشار و انتقال را نیز اضافه می‌کنیم:</w:t>
       </w:r>
     </w:p>
     <w:p>
@@ -1494,13 +812,7 @@
             <w:rPr>
               <w:rFonts w:ascii="Cambria Math" w:hAnsi="Cambria Math"/>
             </w:rPr>
-            <m:t>End to End Delay=2+</m:t>
-          </m:r>
-          <m:r>
-            <w:rPr>
-              <w:rFonts w:ascii="Cambria Math" w:hAnsi="Cambria Math"/>
-            </w:rPr>
-            <m:t>7+0.896=9.896</m:t>
+            <m:t>End to End Delay=2+7+0.896=9.896</m:t>
           </m:r>
         </m:oMath>
       </m:oMathPara>
@@ -1528,25 +840,7 @@
           <w:rtl/>
           <w:lang w:bidi="fa-IR"/>
         </w:rPr>
-        <w:t xml:space="preserve"> استفاده </w:t>
-      </w:r>
-      <w:proofErr w:type="spellStart"/>
-      <w:r>
-        <w:rPr>
-          <w:rFonts w:hint="cs"/>
-          <w:rtl/>
-          <w:lang w:bidi="fa-IR"/>
-        </w:rPr>
-        <w:t>می‌کنند</w:t>
-      </w:r>
-      <w:proofErr w:type="spellEnd"/>
-      <w:r>
-        <w:rPr>
-          <w:rFonts w:hint="cs"/>
-          <w:rtl/>
-          <w:lang w:bidi="fa-IR"/>
-        </w:rPr>
-        <w:t xml:space="preserve">. این کاربران در هنگام فعال بودن نرخ داده </w:t>
+        <w:t xml:space="preserve"> استفاده می‌کنند. این کاربران در هنگام فعال بودن نرخ داده </w:t>
       </w:r>
       <w:r>
         <w:rPr>
@@ -1560,25 +854,7 @@
           <w:rtl/>
           <w:lang w:bidi="fa-IR"/>
         </w:rPr>
-        <w:t xml:space="preserve"> را تولید </w:t>
-      </w:r>
-      <w:proofErr w:type="spellStart"/>
-      <w:r>
-        <w:rPr>
-          <w:rFonts w:hint="cs"/>
-          <w:rtl/>
-          <w:lang w:bidi="fa-IR"/>
-        </w:rPr>
-        <w:t>می‌کنند</w:t>
-      </w:r>
-      <w:proofErr w:type="spellEnd"/>
-      <w:r>
-        <w:rPr>
-          <w:rFonts w:hint="cs"/>
-          <w:rtl/>
-          <w:lang w:bidi="fa-IR"/>
-        </w:rPr>
-        <w:t xml:space="preserve">. کاربران با احتمال </w:t>
+        <w:t xml:space="preserve"> را تولید می‌کنند. کاربران با احتمال </w:t>
       </w:r>
       <w:r>
         <w:rPr>
@@ -1622,69 +898,15 @@
           <w:rtl/>
           <w:lang w:bidi="fa-IR"/>
         </w:rPr>
-        <w:t xml:space="preserve">، بیشترین تعداد کاربری که </w:t>
-      </w:r>
-      <w:proofErr w:type="spellStart"/>
-      <w:r>
-        <w:rPr>
-          <w:rFonts w:hint="cs"/>
-          <w:rtl/>
-          <w:lang w:bidi="fa-IR"/>
-        </w:rPr>
-        <w:t>می‌توانند</w:t>
-      </w:r>
-      <w:proofErr w:type="spellEnd"/>
-      <w:r>
-        <w:rPr>
-          <w:rFonts w:hint="cs"/>
-          <w:rtl/>
-          <w:lang w:bidi="fa-IR"/>
-        </w:rPr>
-        <w:t xml:space="preserve"> به صورت همزمان داده ارسال کنند را</w:t>
-      </w:r>
-      <w:r>
-        <w:rPr>
-          <w:rFonts w:hint="cs"/>
-          <w:rtl/>
-          <w:lang w:bidi="fa-IR"/>
-        </w:rPr>
-        <w:t xml:space="preserve"> در زمانی که از </w:t>
-      </w:r>
-      <w:proofErr w:type="spellStart"/>
-      <w:r>
-        <w:rPr>
-          <w:rFonts w:hint="cs"/>
-          <w:rtl/>
-          <w:lang w:bidi="fa-IR"/>
-        </w:rPr>
-        <w:t>سوئیچینگ</w:t>
-      </w:r>
-      <w:proofErr w:type="spellEnd"/>
-      <w:r>
-        <w:rPr>
-          <w:rFonts w:hint="cs"/>
-          <w:rtl/>
-          <w:lang w:bidi="fa-IR"/>
-        </w:rPr>
-        <w:t xml:space="preserve"> مداری استفاده </w:t>
-      </w:r>
-      <w:proofErr w:type="spellStart"/>
-      <w:r>
-        <w:rPr>
-          <w:rFonts w:hint="cs"/>
-          <w:rtl/>
-          <w:lang w:bidi="fa-IR"/>
-        </w:rPr>
-        <w:t>می‌شود</w:t>
-      </w:r>
-      <w:proofErr w:type="spellEnd"/>
-      <w:r>
-        <w:rPr>
-          <w:rFonts w:hint="cs"/>
-          <w:rtl/>
-          <w:lang w:bidi="fa-IR"/>
-        </w:rPr>
-        <w:t>،</w:t>
+        <w:t>، بیشترین تعداد کاربری که می‌توانند به صورت همزمان داده ارسال کنند را</w:t>
+      </w:r>
+      <w:r>
+        <w:rPr>
+          <w:rFonts w:hint="cs"/>
+          <w:rtl/>
+          <w:lang w:bidi="fa-IR"/>
+        </w:rPr>
+        <w:t xml:space="preserve"> در زمانی که از سوئیچینگ مداری استفاده می‌شود،</w:t>
       </w:r>
       <w:r>
         <w:rPr>
@@ -1724,43 +946,7 @@
           <w:rtl/>
           <w:lang w:bidi="fa-IR"/>
         </w:rPr>
-        <w:t xml:space="preserve">فرض کنید از </w:t>
-      </w:r>
-      <w:proofErr w:type="spellStart"/>
-      <w:r>
-        <w:rPr>
-          <w:rFonts w:hint="cs"/>
-          <w:rtl/>
-          <w:lang w:bidi="fa-IR"/>
-        </w:rPr>
-        <w:t>سوئیچینگ</w:t>
-      </w:r>
-      <w:proofErr w:type="spellEnd"/>
-      <w:r>
-        <w:rPr>
-          <w:rFonts w:hint="cs"/>
-          <w:rtl/>
-          <w:lang w:bidi="fa-IR"/>
-        </w:rPr>
-        <w:t xml:space="preserve"> بسته استفاده </w:t>
-      </w:r>
-      <w:proofErr w:type="spellStart"/>
-      <w:r>
-        <w:rPr>
-          <w:rFonts w:hint="cs"/>
-          <w:rtl/>
-          <w:lang w:bidi="fa-IR"/>
-        </w:rPr>
-        <w:t>می‌شود</w:t>
-      </w:r>
-      <w:proofErr w:type="spellEnd"/>
-      <w:r>
-        <w:rPr>
-          <w:rFonts w:hint="cs"/>
-          <w:rtl/>
-          <w:lang w:bidi="fa-IR"/>
-        </w:rPr>
-        <w:t xml:space="preserve">. چقدر احتمال دارد که از جمعیت </w:t>
+        <w:t xml:space="preserve">فرض کنید از سوئیچینگ بسته استفاده می‌شود. چقدر احتمال دارد که از جمعیت </w:t>
       </w:r>
       <w:r>
         <w:rPr>
@@ -1795,7 +981,6 @@
       <w:pPr>
         <w:pStyle w:val="Solution"/>
         <w:rPr>
-          <w:rFonts w:hint="cs"/>
           <w:rtl/>
         </w:rPr>
       </w:pPr>
@@ -2091,54 +1276,56 @@
           <w:rtl/>
           <w:lang w:bidi="fa-IR"/>
         </w:rPr>
-        <w:t xml:space="preserve"> یک </w:t>
-      </w:r>
-      <w:proofErr w:type="spellStart"/>
-      <w:r>
-        <w:rPr>
-          <w:rFonts w:hint="cs"/>
-          <w:rtl/>
-          <w:lang w:bidi="fa-IR"/>
-        </w:rPr>
-        <w:t>مسیریاب</w:t>
-      </w:r>
-      <w:proofErr w:type="spellEnd"/>
-      <w:r>
-        <w:rPr>
-          <w:rFonts w:hint="cs"/>
-          <w:rtl/>
-          <w:lang w:bidi="fa-IR"/>
-        </w:rPr>
-        <w:t xml:space="preserve"> </w:t>
-      </w:r>
-      <w:proofErr w:type="spellStart"/>
-      <w:r>
-        <w:rPr>
-          <w:rFonts w:hint="cs"/>
-          <w:rtl/>
-          <w:lang w:bidi="fa-IR"/>
-        </w:rPr>
-        <w:t>بسته‌ای</w:t>
-      </w:r>
-      <w:proofErr w:type="spellEnd"/>
-      <w:r>
-        <w:rPr>
-          <w:rFonts w:hint="cs"/>
-          <w:rtl/>
-          <w:lang w:bidi="fa-IR"/>
-        </w:rPr>
-        <w:t xml:space="preserve"> را دریافت </w:t>
-      </w:r>
-      <w:proofErr w:type="spellStart"/>
-      <w:r>
-        <w:rPr>
-          <w:rFonts w:hint="cs"/>
-          <w:rtl/>
-          <w:lang w:bidi="fa-IR"/>
-        </w:rPr>
-        <w:t>می‌کند</w:t>
-      </w:r>
-      <w:proofErr w:type="spellEnd"/>
+        <w:t xml:space="preserve"> یک مسیریاب بسته‌ای را دریافت می‌کند و پورت خروجی آن را مشخص می‌کند. در این حال بسته‌ای در نیمه‌ی ارسال خود قرار داشته و ۴ بسته‌ی دیگر در انتظار ارسال می‌باشند. در صورتی که بسته‌ها به ترتیب رسیدن ارسال شوند تاخیر ارسال را محاسبه کنید. بسته‌ها ۱۵۰۰ بایتی بوده و نرخ ارسال برابر با </w:t>
+      </w:r>
+      <w:r>
+        <w:rPr>
+          <w:lang w:bidi="fa-IR"/>
+        </w:rPr>
+        <w:t>2Mbps</w:t>
+      </w:r>
+      <w:r>
+        <w:rPr>
+          <w:rFonts w:hint="cs"/>
+          <w:rtl/>
+          <w:lang w:bidi="fa-IR"/>
+        </w:rPr>
+        <w:t xml:space="preserve"> می‌باشد. آیا می‌توانید رابطه‌ی کلی برای محاسبه تاخیر صف در صورتی که اندازه‌ی بسته‌ها </w:t>
+      </w:r>
+      <w:r>
+        <w:rPr>
+          <w:lang w:bidi="fa-IR"/>
+        </w:rPr>
+        <w:t>L</w:t>
+      </w:r>
+      <w:r>
+        <w:rPr>
+          <w:rFonts w:hint="cs"/>
+          <w:rtl/>
+          <w:lang w:bidi="fa-IR"/>
+        </w:rPr>
+        <w:t xml:space="preserve">، تعداد بسته‌های حاضر در صف </w:t>
+      </w:r>
+      <w:r>
+        <w:rPr>
+          <w:lang w:bidi="fa-IR"/>
+        </w:rPr>
+        <w:t>n</w:t>
+      </w:r>
+      <w:r>
+        <w:rPr>
+          <w:rFonts w:hint="cs"/>
+          <w:rtl/>
+          <w:lang w:bidi="fa-IR"/>
+        </w:rPr>
+        <w:t xml:space="preserve">، نرخ ارسال </w:t>
+      </w:r>
+      <w:r>
+        <w:rPr>
+          <w:lang w:bidi="fa-IR"/>
+        </w:rPr>
+        <w:t>R</w:t>
+      </w:r>
       <w:r>
         <w:rPr>
           <w:rFonts w:hint="cs"/>
@@ -2147,332 +1334,6 @@
         </w:rPr>
         <w:t xml:space="preserve"> و </w:t>
       </w:r>
-      <w:proofErr w:type="spellStart"/>
-      <w:r>
-        <w:rPr>
-          <w:rFonts w:hint="cs"/>
-          <w:rtl/>
-          <w:lang w:bidi="fa-IR"/>
-        </w:rPr>
-        <w:t>پورت</w:t>
-      </w:r>
-      <w:proofErr w:type="spellEnd"/>
-      <w:r>
-        <w:rPr>
-          <w:rFonts w:hint="cs"/>
-          <w:rtl/>
-          <w:lang w:bidi="fa-IR"/>
-        </w:rPr>
-        <w:t xml:space="preserve"> خروجی آن را مشخص </w:t>
-      </w:r>
-      <w:proofErr w:type="spellStart"/>
-      <w:r>
-        <w:rPr>
-          <w:rFonts w:hint="cs"/>
-          <w:rtl/>
-          <w:lang w:bidi="fa-IR"/>
-        </w:rPr>
-        <w:t>می‌کند</w:t>
-      </w:r>
-      <w:proofErr w:type="spellEnd"/>
-      <w:r>
-        <w:rPr>
-          <w:rFonts w:hint="cs"/>
-          <w:rtl/>
-          <w:lang w:bidi="fa-IR"/>
-        </w:rPr>
-        <w:t xml:space="preserve">. در این حال </w:t>
-      </w:r>
-      <w:proofErr w:type="spellStart"/>
-      <w:r>
-        <w:rPr>
-          <w:rFonts w:hint="cs"/>
-          <w:rtl/>
-          <w:lang w:bidi="fa-IR"/>
-        </w:rPr>
-        <w:t>بسته‌ای</w:t>
-      </w:r>
-      <w:proofErr w:type="spellEnd"/>
-      <w:r>
-        <w:rPr>
-          <w:rFonts w:hint="cs"/>
-          <w:rtl/>
-          <w:lang w:bidi="fa-IR"/>
-        </w:rPr>
-        <w:t xml:space="preserve"> در </w:t>
-      </w:r>
-      <w:proofErr w:type="spellStart"/>
-      <w:r>
-        <w:rPr>
-          <w:rFonts w:hint="cs"/>
-          <w:rtl/>
-          <w:lang w:bidi="fa-IR"/>
-        </w:rPr>
-        <w:t>نیمه‌ی</w:t>
-      </w:r>
-      <w:proofErr w:type="spellEnd"/>
-      <w:r>
-        <w:rPr>
-          <w:rFonts w:hint="cs"/>
-          <w:rtl/>
-          <w:lang w:bidi="fa-IR"/>
-        </w:rPr>
-        <w:t xml:space="preserve"> ارسال خود قرار داشته و ۴ </w:t>
-      </w:r>
-      <w:proofErr w:type="spellStart"/>
-      <w:r>
-        <w:rPr>
-          <w:rFonts w:hint="cs"/>
-          <w:rtl/>
-          <w:lang w:bidi="fa-IR"/>
-        </w:rPr>
-        <w:t>بسته‌ی</w:t>
-      </w:r>
-      <w:proofErr w:type="spellEnd"/>
-      <w:r>
-        <w:rPr>
-          <w:rFonts w:hint="cs"/>
-          <w:rtl/>
-          <w:lang w:bidi="fa-IR"/>
-        </w:rPr>
-        <w:t xml:space="preserve"> دیگر در انتظار ارسال </w:t>
-      </w:r>
-      <w:proofErr w:type="spellStart"/>
-      <w:r>
-        <w:rPr>
-          <w:rFonts w:hint="cs"/>
-          <w:rtl/>
-          <w:lang w:bidi="fa-IR"/>
-        </w:rPr>
-        <w:t>می‌باشند</w:t>
-      </w:r>
-      <w:proofErr w:type="spellEnd"/>
-      <w:r>
-        <w:rPr>
-          <w:rFonts w:hint="cs"/>
-          <w:rtl/>
-          <w:lang w:bidi="fa-IR"/>
-        </w:rPr>
-        <w:t xml:space="preserve">. در صورتی که </w:t>
-      </w:r>
-      <w:proofErr w:type="spellStart"/>
-      <w:r>
-        <w:rPr>
-          <w:rFonts w:hint="cs"/>
-          <w:rtl/>
-          <w:lang w:bidi="fa-IR"/>
-        </w:rPr>
-        <w:t>بسته‌ها</w:t>
-      </w:r>
-      <w:proofErr w:type="spellEnd"/>
-      <w:r>
-        <w:rPr>
-          <w:rFonts w:hint="cs"/>
-          <w:rtl/>
-          <w:lang w:bidi="fa-IR"/>
-        </w:rPr>
-        <w:t xml:space="preserve"> به ترتیب رسیدن ارسال شوند تاخیر ارسال را محاسبه کنید. </w:t>
-      </w:r>
-      <w:proofErr w:type="spellStart"/>
-      <w:r>
-        <w:rPr>
-          <w:rFonts w:hint="cs"/>
-          <w:rtl/>
-          <w:lang w:bidi="fa-IR"/>
-        </w:rPr>
-        <w:t>بسته‌ها</w:t>
-      </w:r>
-      <w:proofErr w:type="spellEnd"/>
-      <w:r>
-        <w:rPr>
-          <w:rFonts w:hint="cs"/>
-          <w:rtl/>
-          <w:lang w:bidi="fa-IR"/>
-        </w:rPr>
-        <w:t xml:space="preserve"> ۱۵۰۰ </w:t>
-      </w:r>
-      <w:proofErr w:type="spellStart"/>
-      <w:r>
-        <w:rPr>
-          <w:rFonts w:hint="cs"/>
-          <w:rtl/>
-          <w:lang w:bidi="fa-IR"/>
-        </w:rPr>
-        <w:t>بایتی</w:t>
-      </w:r>
-      <w:proofErr w:type="spellEnd"/>
-      <w:r>
-        <w:rPr>
-          <w:rFonts w:hint="cs"/>
-          <w:rtl/>
-          <w:lang w:bidi="fa-IR"/>
-        </w:rPr>
-        <w:t xml:space="preserve"> بوده و نرخ ارسال برابر با </w:t>
-      </w:r>
-      <w:r>
-        <w:rPr>
-          <w:lang w:bidi="fa-IR"/>
-        </w:rPr>
-        <w:t>2Mbps</w:t>
-      </w:r>
-      <w:r>
-        <w:rPr>
-          <w:rFonts w:hint="cs"/>
-          <w:rtl/>
-          <w:lang w:bidi="fa-IR"/>
-        </w:rPr>
-        <w:t xml:space="preserve"> </w:t>
-      </w:r>
-      <w:proofErr w:type="spellStart"/>
-      <w:r>
-        <w:rPr>
-          <w:rFonts w:hint="cs"/>
-          <w:rtl/>
-          <w:lang w:bidi="fa-IR"/>
-        </w:rPr>
-        <w:t>می‌باشد</w:t>
-      </w:r>
-      <w:proofErr w:type="spellEnd"/>
-      <w:r>
-        <w:rPr>
-          <w:rFonts w:hint="cs"/>
-          <w:rtl/>
-          <w:lang w:bidi="fa-IR"/>
-        </w:rPr>
-        <w:t xml:space="preserve">. آیا </w:t>
-      </w:r>
-      <w:proofErr w:type="spellStart"/>
-      <w:r>
-        <w:rPr>
-          <w:rFonts w:hint="cs"/>
-          <w:rtl/>
-          <w:lang w:bidi="fa-IR"/>
-        </w:rPr>
-        <w:t>می‌توانید</w:t>
-      </w:r>
-      <w:proofErr w:type="spellEnd"/>
-      <w:r>
-        <w:rPr>
-          <w:rFonts w:hint="cs"/>
-          <w:rtl/>
-          <w:lang w:bidi="fa-IR"/>
-        </w:rPr>
-        <w:t xml:space="preserve"> </w:t>
-      </w:r>
-      <w:proofErr w:type="spellStart"/>
-      <w:r>
-        <w:rPr>
-          <w:rFonts w:hint="cs"/>
-          <w:rtl/>
-          <w:lang w:bidi="fa-IR"/>
-        </w:rPr>
-        <w:t>رابطه‌ی</w:t>
-      </w:r>
-      <w:proofErr w:type="spellEnd"/>
-      <w:r>
-        <w:rPr>
-          <w:rFonts w:hint="cs"/>
-          <w:rtl/>
-          <w:lang w:bidi="fa-IR"/>
-        </w:rPr>
-        <w:t xml:space="preserve"> کلی برای محاسبه تاخیر صف در صورتی که </w:t>
-      </w:r>
-      <w:proofErr w:type="spellStart"/>
-      <w:r>
-        <w:rPr>
-          <w:rFonts w:hint="cs"/>
-          <w:rtl/>
-          <w:lang w:bidi="fa-IR"/>
-        </w:rPr>
-        <w:t>اندازه‌ی</w:t>
-      </w:r>
-      <w:proofErr w:type="spellEnd"/>
-      <w:r>
-        <w:rPr>
-          <w:rFonts w:hint="cs"/>
-          <w:rtl/>
-          <w:lang w:bidi="fa-IR"/>
-        </w:rPr>
-        <w:t xml:space="preserve"> </w:t>
-      </w:r>
-      <w:proofErr w:type="spellStart"/>
-      <w:r>
-        <w:rPr>
-          <w:rFonts w:hint="cs"/>
-          <w:rtl/>
-          <w:lang w:bidi="fa-IR"/>
-        </w:rPr>
-        <w:t>بسته‌ها</w:t>
-      </w:r>
-      <w:proofErr w:type="spellEnd"/>
-      <w:r>
-        <w:rPr>
-          <w:rFonts w:hint="cs"/>
-          <w:rtl/>
-          <w:lang w:bidi="fa-IR"/>
-        </w:rPr>
-        <w:t xml:space="preserve"> </w:t>
-      </w:r>
-      <w:r>
-        <w:rPr>
-          <w:lang w:bidi="fa-IR"/>
-        </w:rPr>
-        <w:t>L</w:t>
-      </w:r>
-      <w:r>
-        <w:rPr>
-          <w:rFonts w:hint="cs"/>
-          <w:rtl/>
-          <w:lang w:bidi="fa-IR"/>
-        </w:rPr>
-        <w:t xml:space="preserve">، تعداد </w:t>
-      </w:r>
-      <w:proofErr w:type="spellStart"/>
-      <w:r>
-        <w:rPr>
-          <w:rFonts w:hint="cs"/>
-          <w:rtl/>
-          <w:lang w:bidi="fa-IR"/>
-        </w:rPr>
-        <w:t>بسته‌های</w:t>
-      </w:r>
-      <w:proofErr w:type="spellEnd"/>
-      <w:r>
-        <w:rPr>
-          <w:rFonts w:hint="cs"/>
-          <w:rtl/>
-          <w:lang w:bidi="fa-IR"/>
-        </w:rPr>
-        <w:t xml:space="preserve"> حاضر در صف </w:t>
-      </w:r>
-      <w:r>
-        <w:rPr>
-          <w:lang w:bidi="fa-IR"/>
-        </w:rPr>
-        <w:t>n</w:t>
-      </w:r>
-      <w:r>
-        <w:rPr>
-          <w:rFonts w:hint="cs"/>
-          <w:rtl/>
-          <w:lang w:bidi="fa-IR"/>
-        </w:rPr>
-        <w:t xml:space="preserve">، نرخ ارسال </w:t>
-      </w:r>
-      <w:r>
-        <w:rPr>
-          <w:lang w:bidi="fa-IR"/>
-        </w:rPr>
-        <w:t>R</w:t>
-      </w:r>
-      <w:r>
-        <w:rPr>
-          <w:rFonts w:hint="cs"/>
-          <w:rtl/>
-          <w:lang w:bidi="fa-IR"/>
-        </w:rPr>
-        <w:t xml:space="preserve"> و </w:t>
-      </w:r>
       <w:r>
         <w:rPr>
           <w:lang w:bidi="fa-IR"/>
@@ -2485,25 +1346,7 @@
           <w:rtl/>
           <w:lang w:bidi="fa-IR"/>
         </w:rPr>
-        <w:t xml:space="preserve"> بایت از </w:t>
-      </w:r>
-      <w:proofErr w:type="spellStart"/>
-      <w:r>
-        <w:rPr>
-          <w:rFonts w:hint="cs"/>
-          <w:rtl/>
-          <w:lang w:bidi="fa-IR"/>
-        </w:rPr>
-        <w:t>بسته‌ی</w:t>
-      </w:r>
-      <w:proofErr w:type="spellEnd"/>
-      <w:r>
-        <w:rPr>
-          <w:rFonts w:hint="cs"/>
-          <w:rtl/>
-          <w:lang w:bidi="fa-IR"/>
-        </w:rPr>
-        <w:t xml:space="preserve"> در حال ارسال، فرستاده شده باشد، بدست آورید؟</w:t>
+        <w:t xml:space="preserve"> بایت از بسته‌ی در حال ارسال، فرستاده شده باشد، بدست آورید؟</w:t>
       </w:r>
     </w:p>
     <w:p>
@@ -2579,13 +1422,7 @@
                 <w:rPr>
                   <w:rFonts w:ascii="Cambria Math" w:hAnsi="Cambria Math"/>
                 </w:rPr>
-                <m:t>*1500*</m:t>
-              </m:r>
-              <m:r>
-                <w:rPr>
-                  <w:rFonts w:ascii="Cambria Math" w:hAnsi="Cambria Math"/>
-                </w:rPr>
-                <m:t>8</m:t>
+                <m:t>*1500*8</m:t>
               </m:r>
             </m:num>
             <m:den>
@@ -2693,9 +1530,6 @@
     <w:p>
       <w:pPr>
         <w:pStyle w:val="Solution"/>
-        <w:rPr>
-          <w:rFonts w:hint="cs"/>
-        </w:rPr>
       </w:pPr>
       <m:oMathPara>
         <m:oMath>
@@ -2928,25 +1762,7 @@
           <w:rtl/>
           <w:lang w:bidi="fa-IR"/>
         </w:rPr>
-        <w:t xml:space="preserve">الف) رابطه تاخیر کل که مجموع تاخیر صف و انتشار </w:t>
-      </w:r>
-      <w:proofErr w:type="spellStart"/>
-      <w:r>
-        <w:rPr>
-          <w:rFonts w:eastAsiaTheme="minorEastAsia" w:hint="cs"/>
-          <w:rtl/>
-          <w:lang w:bidi="fa-IR"/>
-        </w:rPr>
-        <w:t>می‌باشد</w:t>
-      </w:r>
-      <w:proofErr w:type="spellEnd"/>
-      <w:r>
-        <w:rPr>
-          <w:rFonts w:eastAsiaTheme="minorEastAsia" w:hint="cs"/>
-          <w:rtl/>
-          <w:lang w:bidi="fa-IR"/>
-        </w:rPr>
-        <w:t>، را بدست آورید.</w:t>
+        <w:t>الف) رابطه تاخیر کل که مجموع تاخیر صف و انتشار می‌باشد، را بدست آورید.</w:t>
       </w:r>
     </w:p>
     <w:p>
@@ -3059,13 +1875,7 @@
                 <w:rPr>
                   <w:rFonts w:ascii="Cambria Math" w:eastAsiaTheme="minorEastAsia" w:hAnsi="Cambria Math"/>
                 </w:rPr>
-                <m:t>tot</m:t>
-              </m:r>
-              <m:r>
-                <w:rPr>
-                  <w:rFonts w:ascii="Cambria Math" w:eastAsiaTheme="minorEastAsia" w:hAnsi="Cambria Math"/>
-                </w:rPr>
-                <m:t>al</m:t>
+                <m:t>total</m:t>
               </m:r>
             </m:sub>
           </m:sSub>
@@ -3181,23 +1991,7 @@
           <w:rFonts w:eastAsiaTheme="minorEastAsia" w:hint="cs"/>
           <w:rtl/>
         </w:rPr>
-        <w:t xml:space="preserve">ب) فرض </w:t>
-      </w:r>
-      <w:proofErr w:type="spellStart"/>
-      <w:r>
-        <w:rPr>
-          <w:rFonts w:eastAsiaTheme="minorEastAsia" w:hint="cs"/>
-          <w:rtl/>
-        </w:rPr>
-        <w:t>می‌کنیم</w:t>
-      </w:r>
-      <w:proofErr w:type="spellEnd"/>
-      <w:r>
-        <w:rPr>
-          <w:rFonts w:eastAsiaTheme="minorEastAsia" w:hint="cs"/>
-          <w:rtl/>
-        </w:rPr>
-        <w:t>:</w:t>
+        <w:t>ب) فرض می‌کنیم:</w:t>
       </w:r>
     </w:p>
     <w:p>
@@ -3382,25 +2176,7 @@
           <w:rtl/>
           <w:lang w:bidi="fa-IR"/>
         </w:rPr>
-        <w:t xml:space="preserve"> که از یکدیگر ۲۰ هزار کیلومتر فاصله دارند به </w:t>
-      </w:r>
-      <w:proofErr w:type="spellStart"/>
-      <w:r>
-        <w:rPr>
-          <w:rFonts w:hint="cs"/>
-          <w:rtl/>
-          <w:lang w:bidi="fa-IR"/>
-        </w:rPr>
-        <w:t>وسیله‌ی</w:t>
-      </w:r>
-      <w:proofErr w:type="spellEnd"/>
-      <w:r>
-        <w:rPr>
-          <w:rFonts w:hint="cs"/>
-          <w:rtl/>
-          <w:lang w:bidi="fa-IR"/>
-        </w:rPr>
-        <w:t xml:space="preserve"> یک لینک مستقیم </w:t>
+        <w:t xml:space="preserve"> که از یکدیگر ۲۰ هزار کیلومتر فاصله دارند به وسیله‌ی یک لینک مستقیم </w:t>
       </w:r>
       <w:r>
         <w:rPr>
@@ -3414,25 +2190,7 @@
           <w:rtl/>
           <w:lang w:bidi="fa-IR"/>
         </w:rPr>
-        <w:t xml:space="preserve"> متصل </w:t>
-      </w:r>
-      <w:proofErr w:type="spellStart"/>
-      <w:r>
-        <w:rPr>
-          <w:rFonts w:hint="cs"/>
-          <w:rtl/>
-          <w:lang w:bidi="fa-IR"/>
-        </w:rPr>
-        <w:t>شده‌اند</w:t>
-      </w:r>
-      <w:proofErr w:type="spellEnd"/>
-      <w:r>
-        <w:rPr>
-          <w:rFonts w:hint="cs"/>
-          <w:rtl/>
-          <w:lang w:bidi="fa-IR"/>
-        </w:rPr>
-        <w:t xml:space="preserve">. فرض کنید سرعت انتشار روی لینک برابر با </w:t>
+        <w:t xml:space="preserve"> متصل شده‌اند. فرض کنید سرعت انتشار روی لینک برابر با </w:t>
       </w:r>
       <m:oMath>
         <m:r>
@@ -3488,23 +2246,13 @@
         </w:rPr>
         <w:t xml:space="preserve">متر بر ثانیه </w:t>
       </w:r>
-      <w:proofErr w:type="spellStart"/>
       <w:r>
         <w:rPr>
           <w:rFonts w:eastAsiaTheme="minorEastAsia" w:hint="cs"/>
           <w:rtl/>
           <w:lang w:bidi="fa-IR"/>
         </w:rPr>
-        <w:t>می‌باشد</w:t>
-      </w:r>
-      <w:proofErr w:type="spellEnd"/>
-      <w:r>
-        <w:rPr>
-          <w:rFonts w:eastAsiaTheme="minorEastAsia" w:hint="cs"/>
-          <w:rtl/>
-          <w:lang w:bidi="fa-IR"/>
-        </w:rPr>
-        <w:t>.</w:t>
+        <w:t>می‌باشد.</w:t>
       </w:r>
     </w:p>
     <w:p>
@@ -3546,25 +2294,7 @@
           <w:rtl/>
           <w:lang w:bidi="fa-IR"/>
         </w:rPr>
-        <w:t xml:space="preserve">ب) فرض کنید یک فایل ۸۰۰ هزار بیتی در قالب یک پیام بسیار بزرگ به صورت پیوسته ارسال </w:t>
-      </w:r>
-      <w:proofErr w:type="spellStart"/>
-      <w:r>
-        <w:rPr>
-          <w:rFonts w:eastAsiaTheme="minorEastAsia" w:hint="cs"/>
-          <w:rtl/>
-          <w:lang w:bidi="fa-IR"/>
-        </w:rPr>
-        <w:t>می‌گردد</w:t>
-      </w:r>
-      <w:proofErr w:type="spellEnd"/>
-      <w:r>
-        <w:rPr>
-          <w:rFonts w:eastAsiaTheme="minorEastAsia" w:hint="cs"/>
-          <w:rtl/>
-          <w:lang w:bidi="fa-IR"/>
-        </w:rPr>
-        <w:t>. بیشترین تعداد بیتی که در یک لحظه روی خط قرار دارند چقدر است؟</w:t>
+        <w:t>ب) فرض کنید یک فایل ۸۰۰ هزار بیتی در قالب یک پیام بسیار بزرگ به صورت پیوسته ارسال می‌گردد. بیشترین تعداد بیتی که در یک لحظه روی خط قرار دارند چقدر است؟</w:t>
       </w:r>
     </w:p>
     <w:p>
@@ -3598,60 +2328,24 @@
           <w:rtl/>
           <w:lang w:bidi="fa-IR"/>
         </w:rPr>
-        <w:t xml:space="preserve">د) طول یک بیت روی لینک بر حسب متر چقدر </w:t>
-      </w:r>
-      <w:proofErr w:type="spellStart"/>
-      <w:r>
-        <w:rPr>
-          <w:rFonts w:eastAsiaTheme="minorEastAsia" w:hint="cs"/>
-          <w:rtl/>
-          <w:lang w:bidi="fa-IR"/>
-        </w:rPr>
-        <w:t>می‌باشد</w:t>
-      </w:r>
-      <w:proofErr w:type="spellEnd"/>
-      <w:r>
-        <w:rPr>
-          <w:rFonts w:eastAsiaTheme="minorEastAsia" w:hint="cs"/>
-          <w:rtl/>
-          <w:lang w:bidi="fa-IR"/>
-        </w:rPr>
-        <w:t>؟</w:t>
+        <w:t>د) طول یک بیت روی لینک بر حسب متر چقدر می‌باشد؟</w:t>
       </w:r>
     </w:p>
     <w:p>
       <w:pPr>
         <w:rPr>
+          <w:rFonts w:eastAsiaTheme="minorEastAsia"/>
+          <w:rtl/>
+          <w:lang w:bidi="fa-IR"/>
+        </w:rPr>
+      </w:pPr>
+      <w:r>
+        <w:rPr>
           <w:rFonts w:eastAsiaTheme="minorEastAsia" w:hint="cs"/>
           <w:rtl/>
           <w:lang w:bidi="fa-IR"/>
         </w:rPr>
-      </w:pPr>
-      <w:r>
-        <w:rPr>
-          <w:rFonts w:eastAsiaTheme="minorEastAsia" w:hint="cs"/>
-          <w:rtl/>
-          <w:lang w:bidi="fa-IR"/>
-        </w:rPr>
-        <w:t xml:space="preserve">هـ) یک </w:t>
-      </w:r>
-      <w:proofErr w:type="spellStart"/>
-      <w:r>
-        <w:rPr>
-          <w:rFonts w:eastAsiaTheme="minorEastAsia" w:hint="cs"/>
-          <w:rtl/>
-          <w:lang w:bidi="fa-IR"/>
-        </w:rPr>
-        <w:t>رابطه‌ی</w:t>
-      </w:r>
-      <w:proofErr w:type="spellEnd"/>
-      <w:r>
-        <w:rPr>
-          <w:rFonts w:eastAsiaTheme="minorEastAsia" w:hint="cs"/>
-          <w:rtl/>
-          <w:lang w:bidi="fa-IR"/>
-        </w:rPr>
-        <w:t xml:space="preserve"> کلی برای طول یک بیت روی لینک بر حسب پارامترهای سرعت انتشار، نرخ انتقال و طول لینک بدست آورید.</w:t>
+        <w:t>هـ) یک رابطه‌ی کلی برای طول یک بیت روی لینک بر حسب پارامترهای سرعت انتشار، نرخ انتقال و طول لینک بدست آورید.</w:t>
       </w:r>
     </w:p>
     <w:p>
@@ -3894,19 +2588,7 @@
             <w:rPr>
               <w:rFonts w:ascii="Cambria Math" w:hAnsi="Cambria Math"/>
             </w:rPr>
-            <m:t>*8</m:t>
-          </m:r>
-          <m:r>
-            <w:rPr>
-              <w:rFonts w:ascii="Cambria Math" w:hAnsi="Cambria Math"/>
-            </w:rPr>
-            <m:t>=160 000 b</m:t>
-          </m:r>
-          <m:r>
-            <w:rPr>
-              <w:rFonts w:ascii="Cambria Math" w:hAnsi="Cambria Math"/>
-            </w:rPr>
-            <m:t>it</m:t>
+            <m:t>*8=160 000 bit</m:t>
           </m:r>
         </m:oMath>
       </m:oMathPara>
@@ -3931,7 +2613,7 @@
       <w:pPr>
         <w:pStyle w:val="Solution"/>
         <w:rPr>
-          <w:rFonts w:eastAsiaTheme="minorEastAsia" w:hint="cs"/>
+          <w:rFonts w:eastAsiaTheme="minorEastAsia"/>
         </w:rPr>
       </w:pPr>
       <m:oMathPara>
@@ -3957,39 +2639,7 @@
           <w:rFonts w:hint="cs"/>
           <w:rtl/>
         </w:rPr>
-        <w:t xml:space="preserve">ج) ضرب پهنای باند در تاخیر در اصل نشان </w:t>
-      </w:r>
-      <w:proofErr w:type="spellStart"/>
-      <w:r>
-        <w:rPr>
-          <w:rFonts w:hint="cs"/>
-          <w:rtl/>
-        </w:rPr>
-        <w:t>دهنده‌ی</w:t>
-      </w:r>
-      <w:proofErr w:type="spellEnd"/>
-      <w:r>
-        <w:rPr>
-          <w:rFonts w:hint="cs"/>
-          <w:rtl/>
-        </w:rPr>
-        <w:t xml:space="preserve"> این است که حداکثر چند بیت </w:t>
-      </w:r>
-      <w:proofErr w:type="spellStart"/>
-      <w:r>
-        <w:rPr>
-          <w:rFonts w:hint="cs"/>
-          <w:rtl/>
-        </w:rPr>
-        <w:t>می‌تواند</w:t>
-      </w:r>
-      <w:proofErr w:type="spellEnd"/>
-      <w:r>
-        <w:rPr>
-          <w:rFonts w:hint="cs"/>
-          <w:rtl/>
-        </w:rPr>
-        <w:t xml:space="preserve"> روی لینک قرار داشته باشد.</w:t>
+        <w:t>ج) ضرب پهنای باند در تاخیر در اصل نشان دهنده‌ی این است که حداکثر چند بیت می‌تواند روی لینک قرار داشته باشد.</w:t>
       </w:r>
     </w:p>
     <w:p>
@@ -4155,7 +2805,7 @@
       <w:pPr>
         <w:pStyle w:val="Solution"/>
         <w:rPr>
-          <w:rFonts w:eastAsiaTheme="minorEastAsia" w:hint="cs"/>
+          <w:rFonts w:eastAsiaTheme="minorEastAsia"/>
         </w:rPr>
       </w:pPr>
       <m:oMathPara>
@@ -4365,27 +3015,7 @@
           <w:rtl/>
           <w:lang w:bidi="fa-IR"/>
         </w:rPr>
-        <w:t xml:space="preserve"> </w:t>
-      </w:r>
-      <w:proofErr w:type="spellStart"/>
-      <w:r>
-        <w:rPr>
-          <w:rFonts w:hint="cs"/>
-          <w:i/>
-          <w:rtl/>
-          <w:lang w:bidi="fa-IR"/>
-        </w:rPr>
-        <w:t>می‌باشد</w:t>
-      </w:r>
-      <w:proofErr w:type="spellEnd"/>
-      <w:r>
-        <w:rPr>
-          <w:rFonts w:hint="cs"/>
-          <w:i/>
-          <w:rtl/>
-          <w:lang w:bidi="fa-IR"/>
-        </w:rPr>
-        <w:t>. در این صورت:</w:t>
+        <w:t xml:space="preserve"> می‌باشد. در این صورت:</w:t>
       </w:r>
     </w:p>
     <w:p>
@@ -4419,25 +3049,7 @@
           <w:rtl/>
           <w:lang w:bidi="fa-IR"/>
         </w:rPr>
-        <w:t xml:space="preserve">ب) فرض کنید یک فایل ۸۰۰ هزار بیتی در قالب یک پیام بسیار بزرگ به صورت پیوسته ارسال </w:t>
-      </w:r>
-      <w:proofErr w:type="spellStart"/>
-      <w:r>
-        <w:rPr>
-          <w:rFonts w:eastAsiaTheme="minorEastAsia" w:hint="cs"/>
-          <w:rtl/>
-          <w:lang w:bidi="fa-IR"/>
-        </w:rPr>
-        <w:t>می‌گردد</w:t>
-      </w:r>
-      <w:proofErr w:type="spellEnd"/>
-      <w:r>
-        <w:rPr>
-          <w:rFonts w:eastAsiaTheme="minorEastAsia" w:hint="cs"/>
-          <w:rtl/>
-          <w:lang w:bidi="fa-IR"/>
-        </w:rPr>
-        <w:t>. بیشترین تعداد بیتی که در یک لحظه روی خط قرار دارند چقدر است؟</w:t>
+        <w:t>ب) فرض کنید یک فایل ۸۰۰ هزار بیتی در قالب یک پیام بسیار بزرگ به صورت پیوسته ارسال می‌گردد. بیشترین تعداد بیتی که در یک لحظه روی خط قرار دارند چقدر است؟</w:t>
       </w:r>
     </w:p>
     <w:p>
@@ -4454,33 +3066,7 @@
           <w:rtl/>
           <w:lang w:bidi="fa-IR"/>
         </w:rPr>
-        <w:t>ج</w:t>
-      </w:r>
-      <w:r>
-        <w:rPr>
-          <w:rFonts w:eastAsiaTheme="minorEastAsia" w:hint="cs"/>
-          <w:rtl/>
-          <w:lang w:bidi="fa-IR"/>
-        </w:rPr>
-        <w:t xml:space="preserve">) طول یک بیت روی لینک بر حسب متر چقدر </w:t>
-      </w:r>
-      <w:proofErr w:type="spellStart"/>
-      <w:r>
-        <w:rPr>
-          <w:rFonts w:eastAsiaTheme="minorEastAsia" w:hint="cs"/>
-          <w:rtl/>
-          <w:lang w:bidi="fa-IR"/>
-        </w:rPr>
-        <w:t>می‌باشد</w:t>
-      </w:r>
-      <w:proofErr w:type="spellEnd"/>
-      <w:r>
-        <w:rPr>
-          <w:rFonts w:eastAsiaTheme="minorEastAsia" w:hint="cs"/>
-          <w:rtl/>
-          <w:lang w:bidi="fa-IR"/>
-        </w:rPr>
-        <w:t>؟</w:t>
+        <w:t>ج) طول یک بیت روی لینک بر حسب متر چقدر می‌باشد؟</w:t>
       </w:r>
     </w:p>
     <w:p>
@@ -4543,19 +3129,7 @@
             <w:rPr>
               <w:rFonts w:ascii="Cambria Math" w:hAnsi="Cambria Math"/>
             </w:rPr>
-            <m:t>=</m:t>
-          </m:r>
-          <m:r>
-            <w:rPr>
-              <w:rFonts w:ascii="Cambria Math" w:hAnsi="Cambria Math"/>
-            </w:rPr>
-            <m:t>1</m:t>
-          </m:r>
-          <m:r>
-            <w:rPr>
-              <w:rFonts w:ascii="Cambria Math" w:hAnsi="Cambria Math"/>
-            </w:rPr>
-            <m:t>*</m:t>
+            <m:t>=1*</m:t>
           </m:r>
           <m:sSup>
             <m:sSupPr>
@@ -4703,19 +3277,7 @@
             <w:rPr>
               <w:rFonts w:ascii="Cambria Math" w:hAnsi="Cambria Math"/>
             </w:rPr>
-            <m:t>=</m:t>
-          </m:r>
-          <m:r>
-            <w:rPr>
-              <w:rFonts w:ascii="Cambria Math" w:hAnsi="Cambria Math"/>
-            </w:rPr>
-            <m:t>1</m:t>
-          </m:r>
-          <m:r>
-            <w:rPr>
-              <w:rFonts w:ascii="Cambria Math" w:hAnsi="Cambria Math"/>
-            </w:rPr>
-            <m:t>*</m:t>
+            <m:t>=1*</m:t>
           </m:r>
           <m:sSup>
             <m:sSupPr>
@@ -4747,19 +3309,7 @@
             <w:rPr>
               <w:rFonts w:ascii="Cambria Math" w:hAnsi="Cambria Math"/>
             </w:rPr>
-            <m:t>*8=</m:t>
-          </m:r>
-          <m:r>
-            <w:rPr>
-              <w:rFonts w:ascii="Cambria Math" w:hAnsi="Cambria Math"/>
-            </w:rPr>
-            <m:t>80 000</m:t>
-          </m:r>
-          <m:r>
-            <w:rPr>
-              <w:rFonts w:ascii="Cambria Math" w:hAnsi="Cambria Math"/>
-            </w:rPr>
-            <m:t xml:space="preserve"> 000 bit</m:t>
+            <m:t>*8=80 000 000 bit</m:t>
           </m:r>
         </m:oMath>
       </m:oMathPara>
@@ -4784,7 +3334,7 @@
       <w:pPr>
         <w:pStyle w:val="Solution"/>
         <w:rPr>
-          <w:rFonts w:eastAsiaTheme="minorEastAsia" w:hint="cs"/>
+          <w:rFonts w:eastAsiaTheme="minorEastAsia"/>
         </w:rPr>
       </w:pPr>
       <m:oMathPara>
@@ -4793,19 +3343,7 @@
             <w:rPr>
               <w:rFonts w:ascii="Cambria Math" w:eastAsiaTheme="minorEastAsia" w:hAnsi="Cambria Math"/>
             </w:rPr>
-            <m:t>8</m:t>
-          </m:r>
-          <m:r>
-            <w:rPr>
-              <w:rFonts w:ascii="Cambria Math" w:eastAsiaTheme="minorEastAsia" w:hAnsi="Cambria Math"/>
-            </w:rPr>
-            <m:t>00</m:t>
-          </m:r>
-          <m:r>
-            <w:rPr>
-              <w:rFonts w:ascii="Cambria Math" w:eastAsiaTheme="minorEastAsia" w:hAnsi="Cambria Math"/>
-            </w:rPr>
-            <m:t xml:space="preserve"> 000 bit</m:t>
+            <m:t>800 000 bit</m:t>
           </m:r>
         </m:oMath>
       </m:oMathPara>
@@ -4918,13 +3456,7 @@
                 <w:rPr>
                   <w:rFonts w:ascii="Cambria Math" w:hAnsi="Cambria Math"/>
                 </w:rPr>
-                <m:t>8</m:t>
-              </m:r>
-              <m:r>
-                <w:rPr>
-                  <w:rFonts w:ascii="Cambria Math" w:hAnsi="Cambria Math"/>
-                </w:rPr>
-                <m:t>*</m:t>
+                <m:t>8*</m:t>
               </m:r>
               <m:sSup>
                 <m:sSupPr>
@@ -4958,13 +3490,7 @@
             <w:rPr>
               <w:rFonts w:ascii="Cambria Math" w:eastAsiaTheme="minorEastAsia" w:hAnsi="Cambria Math"/>
             </w:rPr>
-            <m:t>=</m:t>
-          </m:r>
-          <m:r>
-            <w:rPr>
-              <w:rFonts w:ascii="Cambria Math" w:eastAsiaTheme="minorEastAsia" w:hAnsi="Cambria Math"/>
-            </w:rPr>
-            <m:t>.25m</m:t>
+            <m:t>=.25m</m:t>
           </m:r>
         </m:oMath>
       </m:oMathPara>
@@ -5012,9 +3538,24 @@
           <w:rtl/>
           <w:lang w:bidi="fa-IR"/>
         </w:rPr>
-        <w:t xml:space="preserve">: فرض کنید یک لینک </w:t>
-      </w:r>
-      <w:proofErr w:type="spellStart"/>
+        <w:t xml:space="preserve">: فرض کنید یک لینک میکروویو </w:t>
+      </w:r>
+      <w:r>
+        <w:rPr>
+          <w:iCs/>
+          <w:lang w:bidi="fa-IR"/>
+        </w:rPr>
+        <w:t>10Mbps</w:t>
+      </w:r>
+      <w:r>
+        <w:rPr>
+          <w:rFonts w:hint="cs"/>
+          <w:iCs/>
+          <w:rtl/>
+          <w:lang w:bidi="fa-IR"/>
+        </w:rPr>
+        <w:t xml:space="preserve"> </w:t>
+      </w:r>
       <w:r>
         <w:rPr>
           <w:rFonts w:hint="cs"/>
@@ -5022,9 +3563,24 @@
           <w:rtl/>
           <w:lang w:bidi="fa-IR"/>
         </w:rPr>
-        <w:t>میکروویو</w:t>
-      </w:r>
-      <w:proofErr w:type="spellEnd"/>
+        <w:t xml:space="preserve">بین این ماهواره </w:t>
+      </w:r>
+      <w:r>
+        <w:rPr>
+          <w:iCs/>
+          <w:lang w:bidi="fa-IR"/>
+        </w:rPr>
+        <w:t>Geostationary</w:t>
+      </w:r>
+      <w:r>
+        <w:rPr>
+          <w:rFonts w:hint="cs"/>
+          <w:iCs/>
+          <w:rtl/>
+          <w:lang w:bidi="fa-IR"/>
+        </w:rPr>
+        <w:t xml:space="preserve"> </w:t>
+      </w:r>
       <w:r>
         <w:rPr>
           <w:rFonts w:hint="cs"/>
@@ -5032,77 +3588,7 @@
           <w:rtl/>
           <w:lang w:bidi="fa-IR"/>
         </w:rPr>
-        <w:t xml:space="preserve"> </w:t>
-      </w:r>
-      <w:r>
-        <w:rPr>
-          <w:iCs/>
-          <w:lang w:bidi="fa-IR"/>
-        </w:rPr>
-        <w:t>10Mbps</w:t>
-      </w:r>
-      <w:r>
-        <w:rPr>
-          <w:rFonts w:hint="cs"/>
-          <w:iCs/>
-          <w:rtl/>
-          <w:lang w:bidi="fa-IR"/>
-        </w:rPr>
-        <w:t xml:space="preserve"> </w:t>
-      </w:r>
-      <w:r>
-        <w:rPr>
-          <w:rFonts w:hint="cs"/>
-          <w:i/>
-          <w:rtl/>
-          <w:lang w:bidi="fa-IR"/>
-        </w:rPr>
-        <w:t xml:space="preserve">بین این ماهواره </w:t>
-      </w:r>
-      <w:r>
-        <w:rPr>
-          <w:iCs/>
-          <w:lang w:bidi="fa-IR"/>
-        </w:rPr>
-        <w:t>Geostationary</w:t>
-      </w:r>
-      <w:r>
-        <w:rPr>
-          <w:rFonts w:hint="cs"/>
-          <w:iCs/>
-          <w:rtl/>
-          <w:lang w:bidi="fa-IR"/>
-        </w:rPr>
-        <w:t xml:space="preserve"> </w:t>
-      </w:r>
-      <w:r>
-        <w:rPr>
-          <w:rFonts w:hint="cs"/>
-          <w:i/>
-          <w:rtl/>
-          <w:lang w:bidi="fa-IR"/>
-        </w:rPr>
-        <w:t xml:space="preserve">مرکز زمینی آن برقرار است. هر دقیقه این ماهواره یک عکس دیجیتال گرفته و آن را برای مرکز زمینی ارسال </w:t>
-      </w:r>
-      <w:proofErr w:type="spellStart"/>
-      <w:r>
-        <w:rPr>
-          <w:rFonts w:hint="cs"/>
-          <w:i/>
-          <w:rtl/>
-          <w:lang w:bidi="fa-IR"/>
-        </w:rPr>
-        <w:t>می‌کند</w:t>
-      </w:r>
-      <w:proofErr w:type="spellEnd"/>
-      <w:r>
-        <w:rPr>
-          <w:rFonts w:hint="cs"/>
-          <w:i/>
-          <w:rtl/>
-          <w:lang w:bidi="fa-IR"/>
-        </w:rPr>
-        <w:t xml:space="preserve">. فرض کنید سرعت انتشار برابر با </w:t>
+        <w:t xml:space="preserve">مرکز زمینی آن برقرار است. هر دقیقه این ماهواره یک عکس دیجیتال گرفته و آن را برای مرکز زمینی ارسال می‌کند. فرض کنید سرعت انتشار برابر با </w:t>
       </w:r>
       <m:oMath>
         <m:r>
@@ -5228,25 +3714,7 @@
           <w:rtl/>
           <w:lang w:bidi="fa-IR"/>
         </w:rPr>
-        <w:t xml:space="preserve"> اندازه‌ی تصویر ماهو</w:t>
-      </w:r>
-      <w:proofErr w:type="spellStart"/>
-      <w:r>
-        <w:rPr>
-          <w:rFonts w:eastAsiaTheme="minorEastAsia" w:hint="cs"/>
-          <w:rtl/>
-          <w:lang w:bidi="fa-IR"/>
-        </w:rPr>
-        <w:t>اره‌ای</w:t>
-      </w:r>
-      <w:proofErr w:type="spellEnd"/>
-      <w:r>
-        <w:rPr>
-          <w:rFonts w:eastAsiaTheme="minorEastAsia" w:hint="cs"/>
-          <w:rtl/>
-          <w:lang w:bidi="fa-IR"/>
-        </w:rPr>
-        <w:t xml:space="preserve"> باشد در این صورت حداقل مقدار </w:t>
+        <w:t xml:space="preserve"> اندازه‌ی تصویر ماهواره‌ای باشد در این صورت حداقل مقدار </w:t>
       </w:r>
       <m:oMath>
         <m:r>
@@ -5278,39 +3746,7 @@
           <w:rFonts w:hint="cs"/>
           <w:rtl/>
         </w:rPr>
-        <w:t xml:space="preserve">الف) اگر فرض کنیم این </w:t>
-      </w:r>
-      <w:proofErr w:type="spellStart"/>
-      <w:r>
-        <w:rPr>
-          <w:rFonts w:hint="cs"/>
-          <w:rtl/>
-        </w:rPr>
-        <w:t>ماهواره‌ها</w:t>
-      </w:r>
-      <w:proofErr w:type="spellEnd"/>
-      <w:r>
-        <w:rPr>
-          <w:rFonts w:hint="cs"/>
-          <w:rtl/>
-        </w:rPr>
-        <w:t xml:space="preserve"> در </w:t>
-      </w:r>
-      <w:proofErr w:type="spellStart"/>
-      <w:r>
-        <w:rPr>
-          <w:rFonts w:hint="cs"/>
-          <w:rtl/>
-        </w:rPr>
-        <w:t>فاصله‌ی</w:t>
-      </w:r>
-      <w:proofErr w:type="spellEnd"/>
-      <w:r>
-        <w:rPr>
-          <w:rFonts w:hint="cs"/>
-          <w:rtl/>
-        </w:rPr>
-        <w:t xml:space="preserve"> ۳۶</w:t>
+        <w:t>الف) اگر فرض کنیم این ماهواره‌ها در فاصله‌ی ۳۶</w:t>
       </w:r>
       <w:r>
         <w:rPr>
@@ -5444,19 +3880,7 @@
             <w:rPr>
               <w:rFonts w:ascii="Cambria Math" w:eastAsiaTheme="minorEastAsia" w:hAnsi="Cambria Math"/>
             </w:rPr>
-            <m:t>=</m:t>
-          </m:r>
-          <m:r>
-            <w:rPr>
-              <w:rFonts w:ascii="Cambria Math" w:eastAsiaTheme="minorEastAsia" w:hAnsi="Cambria Math"/>
-            </w:rPr>
-            <m:t>150ms</m:t>
-          </m:r>
-          <m:r>
-            <w:rPr>
-              <w:rFonts w:ascii="Cambria Math" w:eastAsiaTheme="minorEastAsia" w:hAnsi="Cambria Math"/>
-            </w:rPr>
-            <m:t xml:space="preserve"> </m:t>
+            <m:t xml:space="preserve">=150ms </m:t>
           </m:r>
         </m:oMath>
       </m:oMathPara>
@@ -5655,169 +4079,7 @@
           <w:rtl/>
           <w:lang w:bidi="fa-IR"/>
         </w:rPr>
-        <w:t xml:space="preserve">: در </w:t>
-      </w:r>
-      <w:proofErr w:type="spellStart"/>
-      <w:r>
-        <w:rPr>
-          <w:rFonts w:hint="cs"/>
-          <w:rtl/>
-          <w:lang w:bidi="fa-IR"/>
-        </w:rPr>
-        <w:t>شبکه‌های</w:t>
-      </w:r>
-      <w:proofErr w:type="spellEnd"/>
-      <w:r>
-        <w:rPr>
-          <w:rFonts w:hint="cs"/>
-          <w:rtl/>
-          <w:lang w:bidi="fa-IR"/>
-        </w:rPr>
-        <w:t xml:space="preserve"> نوین </w:t>
-      </w:r>
-      <w:proofErr w:type="spellStart"/>
-      <w:r>
-        <w:rPr>
-          <w:rFonts w:hint="cs"/>
-          <w:rtl/>
-          <w:lang w:bidi="fa-IR"/>
-        </w:rPr>
-        <w:t>سوئیچینگ</w:t>
-      </w:r>
-      <w:proofErr w:type="spellEnd"/>
-      <w:r>
-        <w:rPr>
-          <w:rFonts w:hint="cs"/>
-          <w:rtl/>
-          <w:lang w:bidi="fa-IR"/>
-        </w:rPr>
-        <w:t xml:space="preserve"> بسته، شامل اینترنت، میزبان مبدا </w:t>
-      </w:r>
-      <w:proofErr w:type="spellStart"/>
-      <w:r>
-        <w:rPr>
-          <w:rFonts w:hint="cs"/>
-          <w:rtl/>
-          <w:lang w:bidi="fa-IR"/>
-        </w:rPr>
-        <w:t>پیام‌های</w:t>
-      </w:r>
-      <w:proofErr w:type="spellEnd"/>
-      <w:r>
-        <w:rPr>
-          <w:rFonts w:hint="cs"/>
-          <w:rtl/>
-          <w:lang w:bidi="fa-IR"/>
-        </w:rPr>
-        <w:t xml:space="preserve"> </w:t>
-      </w:r>
-      <w:proofErr w:type="spellStart"/>
-      <w:r>
-        <w:rPr>
-          <w:rFonts w:hint="cs"/>
-          <w:rtl/>
-          <w:lang w:bidi="fa-IR"/>
-        </w:rPr>
-        <w:t>لایه‌ی</w:t>
-      </w:r>
-      <w:proofErr w:type="spellEnd"/>
-      <w:r>
-        <w:rPr>
-          <w:rFonts w:hint="cs"/>
-          <w:rtl/>
-          <w:lang w:bidi="fa-IR"/>
-        </w:rPr>
-        <w:t xml:space="preserve"> کاربرد را به </w:t>
-      </w:r>
-      <w:proofErr w:type="spellStart"/>
-      <w:r>
-        <w:rPr>
-          <w:rFonts w:hint="cs"/>
-          <w:rtl/>
-          <w:lang w:bidi="fa-IR"/>
-        </w:rPr>
-        <w:t>بسته‌های</w:t>
-      </w:r>
-      <w:proofErr w:type="spellEnd"/>
-      <w:r>
-        <w:rPr>
-          <w:rFonts w:hint="cs"/>
-          <w:rtl/>
-          <w:lang w:bidi="fa-IR"/>
-        </w:rPr>
-        <w:t xml:space="preserve"> کوچکتر شکسته و این </w:t>
-      </w:r>
-      <w:proofErr w:type="spellStart"/>
-      <w:r>
-        <w:rPr>
-          <w:rFonts w:hint="cs"/>
-          <w:rtl/>
-          <w:lang w:bidi="fa-IR"/>
-        </w:rPr>
-        <w:t>بسته‌ها</w:t>
-      </w:r>
-      <w:proofErr w:type="spellEnd"/>
-      <w:r>
-        <w:rPr>
-          <w:rFonts w:hint="cs"/>
-          <w:rtl/>
-          <w:lang w:bidi="fa-IR"/>
-        </w:rPr>
-        <w:t xml:space="preserve"> را داخل شبکه ارسال </w:t>
-      </w:r>
-      <w:proofErr w:type="spellStart"/>
-      <w:r>
-        <w:rPr>
-          <w:rFonts w:hint="cs"/>
-          <w:rtl/>
-          <w:lang w:bidi="fa-IR"/>
-        </w:rPr>
-        <w:t>می‌کند</w:t>
-      </w:r>
-      <w:proofErr w:type="spellEnd"/>
-      <w:r>
-        <w:rPr>
-          <w:rFonts w:hint="cs"/>
-          <w:rtl/>
-          <w:lang w:bidi="fa-IR"/>
-        </w:rPr>
-        <w:t xml:space="preserve">. گیرنده </w:t>
-      </w:r>
-      <w:proofErr w:type="spellStart"/>
-      <w:r>
-        <w:rPr>
-          <w:rFonts w:hint="cs"/>
-          <w:rtl/>
-          <w:lang w:bidi="fa-IR"/>
-        </w:rPr>
-        <w:t>بسته‌ها</w:t>
-      </w:r>
-      <w:proofErr w:type="spellEnd"/>
-      <w:r>
-        <w:rPr>
-          <w:rFonts w:hint="cs"/>
-          <w:rtl/>
-          <w:lang w:bidi="fa-IR"/>
-        </w:rPr>
-        <w:t xml:space="preserve"> را به صورت پیام اصلی سرهم </w:t>
-      </w:r>
-      <w:proofErr w:type="spellStart"/>
-      <w:r>
-        <w:rPr>
-          <w:rFonts w:hint="cs"/>
-          <w:rtl/>
-          <w:lang w:bidi="fa-IR"/>
-        </w:rPr>
-        <w:t>می‌کند</w:t>
-      </w:r>
-      <w:proofErr w:type="spellEnd"/>
-      <w:r>
-        <w:rPr>
-          <w:rFonts w:hint="cs"/>
-          <w:rtl/>
-          <w:lang w:bidi="fa-IR"/>
-        </w:rPr>
-        <w:t xml:space="preserve">. ما به این روند </w:t>
+        <w:t xml:space="preserve">: در شبکه‌های نوین سوئیچینگ بسته، شامل اینترنت، میزبان مبدا پیام‌های لایه‌ی کاربرد را به بسته‌های کوچکتر شکسته و این بسته‌ها را داخل شبکه ارسال می‌کند. گیرنده بسته‌ها را به صورت پیام اصلی سرهم می‌کند. ما به این روند </w:t>
       </w:r>
       <w:r>
         <w:rPr>
@@ -5831,25 +4093,7 @@
           <w:rtl/>
           <w:lang w:bidi="fa-IR"/>
         </w:rPr>
-        <w:t xml:space="preserve"> </w:t>
-      </w:r>
-      <w:proofErr w:type="spellStart"/>
-      <w:r>
-        <w:rPr>
-          <w:rFonts w:hint="cs"/>
-          <w:rtl/>
-          <w:lang w:bidi="fa-IR"/>
-        </w:rPr>
-        <w:t>می‌گوییم</w:t>
-      </w:r>
-      <w:proofErr w:type="spellEnd"/>
-      <w:r>
-        <w:rPr>
-          <w:rFonts w:hint="cs"/>
-          <w:rtl/>
-          <w:lang w:bidi="fa-IR"/>
-        </w:rPr>
-        <w:t xml:space="preserve">. پیامی با طول </w:t>
+        <w:t xml:space="preserve"> می‌گوییم. پیامی با طول </w:t>
       </w:r>
       <m:oMath>
         <m:r>
@@ -5895,94 +4139,22 @@
           <w:rtl/>
           <w:lang w:bidi="fa-IR"/>
         </w:rPr>
-        <w:t xml:space="preserve"> بیت را در نظر بگیرید که می‌خواهد از مبدا به مقصد در شبکه‌ای که از دو سوئیچ تشکیل شده است ارسال شود. </w:t>
-      </w:r>
-      <w:proofErr w:type="spellStart"/>
+        <w:t xml:space="preserve"> بیت را در نظر بگیرید که می‌خواهد از مبدا به مقصد در شبکه‌ای که از دو سوئیچ تشکیل شده است ارسال شود. همه‌ی لینک‌ها </w:t>
+      </w:r>
+      <w:r>
+        <w:rPr>
+          <w:rFonts w:eastAsiaTheme="minorEastAsia"/>
+          <w:lang w:bidi="fa-IR"/>
+        </w:rPr>
+        <w:t xml:space="preserve"> 2 Mbps</w:t>
+      </w:r>
       <w:r>
         <w:rPr>
           <w:rFonts w:eastAsiaTheme="minorEastAsia" w:hint="cs"/>
           <w:rtl/>
           <w:lang w:bidi="fa-IR"/>
         </w:rPr>
-        <w:t>همه‌ی</w:t>
-      </w:r>
-      <w:proofErr w:type="spellEnd"/>
-      <w:r>
-        <w:rPr>
-          <w:rFonts w:eastAsiaTheme="minorEastAsia" w:hint="cs"/>
-          <w:rtl/>
-          <w:lang w:bidi="fa-IR"/>
-        </w:rPr>
-        <w:t xml:space="preserve"> </w:t>
-      </w:r>
-      <w:proofErr w:type="spellStart"/>
-      <w:r>
-        <w:rPr>
-          <w:rFonts w:eastAsiaTheme="minorEastAsia" w:hint="cs"/>
-          <w:rtl/>
-          <w:lang w:bidi="fa-IR"/>
-        </w:rPr>
-        <w:t>لینک‌ها</w:t>
-      </w:r>
-      <w:proofErr w:type="spellEnd"/>
-      <w:r>
-        <w:rPr>
-          <w:rFonts w:eastAsiaTheme="minorEastAsia" w:hint="cs"/>
-          <w:rtl/>
-          <w:lang w:bidi="fa-IR"/>
-        </w:rPr>
-        <w:t xml:space="preserve"> </w:t>
-      </w:r>
-      <w:r>
-        <w:rPr>
-          <w:rFonts w:eastAsiaTheme="minorEastAsia"/>
-          <w:lang w:bidi="fa-IR"/>
-        </w:rPr>
-        <w:t xml:space="preserve"> 2 Mbps</w:t>
-      </w:r>
-      <w:r>
-        <w:rPr>
-          <w:rFonts w:eastAsiaTheme="minorEastAsia" w:hint="cs"/>
-          <w:rtl/>
-          <w:lang w:bidi="fa-IR"/>
-        </w:rPr>
-        <w:t xml:space="preserve"> </w:t>
-      </w:r>
-      <w:proofErr w:type="spellStart"/>
-      <w:r>
-        <w:rPr>
-          <w:rFonts w:eastAsiaTheme="minorEastAsia" w:hint="cs"/>
-          <w:rtl/>
-          <w:lang w:bidi="fa-IR"/>
-        </w:rPr>
-        <w:t>می‌باشند</w:t>
-      </w:r>
-      <w:proofErr w:type="spellEnd"/>
-      <w:r>
-        <w:rPr>
-          <w:rFonts w:eastAsiaTheme="minorEastAsia" w:hint="cs"/>
-          <w:rtl/>
-          <w:lang w:bidi="fa-IR"/>
-        </w:rPr>
-        <w:t xml:space="preserve">. از </w:t>
-      </w:r>
-      <w:proofErr w:type="spellStart"/>
-      <w:r>
-        <w:rPr>
-          <w:rFonts w:eastAsiaTheme="minorEastAsia" w:hint="cs"/>
-          <w:rtl/>
-          <w:lang w:bidi="fa-IR"/>
-        </w:rPr>
-        <w:t>تاخیر‌های</w:t>
-      </w:r>
-      <w:proofErr w:type="spellEnd"/>
-      <w:r>
-        <w:rPr>
-          <w:rFonts w:eastAsiaTheme="minorEastAsia" w:hint="cs"/>
-          <w:rtl/>
-          <w:lang w:bidi="fa-IR"/>
-        </w:rPr>
-        <w:t xml:space="preserve"> انتشار، صف و پردازش صرف نظر کنید.</w:t>
+        <w:t xml:space="preserve"> می‌باشند. از تاخیر‌های انتشار، صف و پردازش صرف نظر کنید.</w:t>
       </w:r>
     </w:p>
     <w:p>
@@ -6014,139 +4186,22 @@
           <w:rtl/>
           <w:lang w:bidi="fa-IR"/>
         </w:rPr>
-        <w:t xml:space="preserve"> ارسال </w:t>
-      </w:r>
-      <w:proofErr w:type="spellStart"/>
+        <w:t xml:space="preserve"> ارسال می‌گردد. چفدر طول می‌کشد تا پیام از مبدا به اولین سوئیچ برسد؟ در نظر داشته باشید که سوئیچ‌ها از روند </w:t>
+      </w:r>
+      <w:r>
+        <w:rPr>
+          <w:rFonts w:eastAsiaTheme="minorEastAsia"/>
+          <w:lang w:bidi="fa-IR"/>
+        </w:rPr>
+        <w:t>store-and-foreward</w:t>
+      </w:r>
       <w:r>
         <w:rPr>
           <w:rFonts w:eastAsiaTheme="minorEastAsia" w:hint="cs"/>
           <w:rtl/>
           <w:lang w:bidi="fa-IR"/>
         </w:rPr>
-        <w:t>می‌گردد</w:t>
-      </w:r>
-      <w:proofErr w:type="spellEnd"/>
-      <w:r>
-        <w:rPr>
-          <w:rFonts w:eastAsiaTheme="minorEastAsia" w:hint="cs"/>
-          <w:rtl/>
-          <w:lang w:bidi="fa-IR"/>
-        </w:rPr>
-        <w:t xml:space="preserve">. </w:t>
-      </w:r>
-      <w:proofErr w:type="spellStart"/>
-      <w:r>
-        <w:rPr>
-          <w:rFonts w:eastAsiaTheme="minorEastAsia" w:hint="cs"/>
-          <w:rtl/>
-          <w:lang w:bidi="fa-IR"/>
-        </w:rPr>
-        <w:t>چفدر</w:t>
-      </w:r>
-      <w:proofErr w:type="spellEnd"/>
-      <w:r>
-        <w:rPr>
-          <w:rFonts w:eastAsiaTheme="minorEastAsia" w:hint="cs"/>
-          <w:rtl/>
-          <w:lang w:bidi="fa-IR"/>
-        </w:rPr>
-        <w:t xml:space="preserve"> طول </w:t>
-      </w:r>
-      <w:proofErr w:type="spellStart"/>
-      <w:r>
-        <w:rPr>
-          <w:rFonts w:eastAsiaTheme="minorEastAsia" w:hint="cs"/>
-          <w:rtl/>
-          <w:lang w:bidi="fa-IR"/>
-        </w:rPr>
-        <w:t>می‌کشد</w:t>
-      </w:r>
-      <w:proofErr w:type="spellEnd"/>
-      <w:r>
-        <w:rPr>
-          <w:rFonts w:eastAsiaTheme="minorEastAsia" w:hint="cs"/>
-          <w:rtl/>
-          <w:lang w:bidi="fa-IR"/>
-        </w:rPr>
-        <w:t xml:space="preserve"> تا پیام از مبدا به اولین </w:t>
-      </w:r>
-      <w:proofErr w:type="spellStart"/>
-      <w:r>
-        <w:rPr>
-          <w:rFonts w:eastAsiaTheme="minorEastAsia" w:hint="cs"/>
-          <w:rtl/>
-          <w:lang w:bidi="fa-IR"/>
-        </w:rPr>
-        <w:t>سوئیچ</w:t>
-      </w:r>
-      <w:proofErr w:type="spellEnd"/>
-      <w:r>
-        <w:rPr>
-          <w:rFonts w:eastAsiaTheme="minorEastAsia" w:hint="cs"/>
-          <w:rtl/>
-          <w:lang w:bidi="fa-IR"/>
-        </w:rPr>
-        <w:t xml:space="preserve"> برسد؟ در نظر داشته باشید که </w:t>
-      </w:r>
-      <w:proofErr w:type="spellStart"/>
-      <w:r>
-        <w:rPr>
-          <w:rFonts w:eastAsiaTheme="minorEastAsia" w:hint="cs"/>
-          <w:rtl/>
-          <w:lang w:bidi="fa-IR"/>
-        </w:rPr>
-        <w:t>سوئیچ‌ها</w:t>
-      </w:r>
-      <w:proofErr w:type="spellEnd"/>
-      <w:r>
-        <w:rPr>
-          <w:rFonts w:eastAsiaTheme="minorEastAsia" w:hint="cs"/>
-          <w:rtl/>
-          <w:lang w:bidi="fa-IR"/>
-        </w:rPr>
-        <w:t xml:space="preserve"> از روند </w:t>
-      </w:r>
-      <w:r>
-        <w:rPr>
-          <w:rFonts w:eastAsiaTheme="minorEastAsia"/>
-          <w:lang w:bidi="fa-IR"/>
-        </w:rPr>
-        <w:t>store-and-</w:t>
-      </w:r>
-      <w:proofErr w:type="spellStart"/>
-      <w:r>
-        <w:rPr>
-          <w:rFonts w:eastAsiaTheme="minorEastAsia"/>
-          <w:lang w:bidi="fa-IR"/>
-        </w:rPr>
-        <w:t>foreward</w:t>
-      </w:r>
-      <w:proofErr w:type="spellEnd"/>
-      <w:r>
-        <w:rPr>
-          <w:rFonts w:eastAsiaTheme="minorEastAsia" w:hint="cs"/>
-          <w:rtl/>
-          <w:lang w:bidi="fa-IR"/>
-        </w:rPr>
-        <w:t xml:space="preserve"> استفاده </w:t>
-      </w:r>
-      <w:proofErr w:type="spellStart"/>
-      <w:r>
-        <w:rPr>
-          <w:rFonts w:eastAsiaTheme="minorEastAsia" w:hint="cs"/>
-          <w:rtl/>
-          <w:lang w:bidi="fa-IR"/>
-        </w:rPr>
-        <w:t>می‌کنند</w:t>
-      </w:r>
-      <w:proofErr w:type="spellEnd"/>
-      <w:r>
-        <w:rPr>
-          <w:rFonts w:eastAsiaTheme="minorEastAsia" w:hint="cs"/>
-          <w:rtl/>
-          <w:lang w:bidi="fa-IR"/>
-        </w:rPr>
-        <w:t>. مدت زمان رسیدن پیام به صورت کامل از مبدا به مقصد چقدر است؟</w:t>
+        <w:t xml:space="preserve"> استفاده می‌کنند. مدت زمان رسیدن پیام به صورت کامل از مبدا به مقصد چقدر است؟</w:t>
       </w:r>
     </w:p>
     <w:p>
@@ -6161,23 +4216,7 @@
           <w:rFonts w:hint="cs"/>
           <w:rtl/>
         </w:rPr>
-        <w:t xml:space="preserve">برای رسیدن به اولین </w:t>
-      </w:r>
-      <w:proofErr w:type="spellStart"/>
-      <w:r>
-        <w:rPr>
-          <w:rFonts w:hint="cs"/>
-          <w:rtl/>
-        </w:rPr>
-        <w:t>سوئیچ</w:t>
-      </w:r>
-      <w:proofErr w:type="spellEnd"/>
-      <w:r>
-        <w:rPr>
-          <w:rFonts w:hint="cs"/>
-          <w:rtl/>
-        </w:rPr>
-        <w:t xml:space="preserve"> نیاز است که پیام به صورت کامل از مبدا ارسال شود:</w:t>
+        <w:t>برای رسیدن به اولین سوئیچ نیاز است که پیام به صورت کامل از مبدا ارسال شود:</w:t>
       </w:r>
     </w:p>
     <w:p>
@@ -6289,23 +4328,7 @@
           <w:rFonts w:eastAsiaTheme="minorEastAsia" w:hint="cs"/>
           <w:rtl/>
         </w:rPr>
-        <w:t xml:space="preserve">در نهایت برای رسیدن به مقصد نیاز است که بسته از دو </w:t>
-      </w:r>
-      <w:proofErr w:type="spellStart"/>
-      <w:r>
-        <w:rPr>
-          <w:rFonts w:eastAsiaTheme="minorEastAsia" w:hint="cs"/>
-          <w:rtl/>
-        </w:rPr>
-        <w:t>سوئیچ</w:t>
-      </w:r>
-      <w:proofErr w:type="spellEnd"/>
-      <w:r>
-        <w:rPr>
-          <w:rFonts w:eastAsiaTheme="minorEastAsia" w:hint="cs"/>
-          <w:rtl/>
-        </w:rPr>
-        <w:t xml:space="preserve"> عبور کند:</w:t>
+        <w:t>در نهایت برای رسیدن به مقصد نیاز است که بسته از دو سوئیچ عبور کند:</w:t>
       </w:r>
     </w:p>
     <w:p>
@@ -6335,25 +4358,7 @@
           <w:rtl/>
           <w:lang w:bidi="fa-IR"/>
         </w:rPr>
-        <w:t xml:space="preserve">ب) فرض کنید پیام به ۸۰۰ بسته تقسیم </w:t>
-      </w:r>
-      <w:proofErr w:type="spellStart"/>
-      <w:r>
-        <w:rPr>
-          <w:rFonts w:hint="cs"/>
-          <w:rtl/>
-          <w:lang w:bidi="fa-IR"/>
-        </w:rPr>
-        <w:t>می‌شود</w:t>
-      </w:r>
-      <w:proofErr w:type="spellEnd"/>
-      <w:r>
-        <w:rPr>
-          <w:rFonts w:hint="cs"/>
-          <w:rtl/>
-          <w:lang w:bidi="fa-IR"/>
-        </w:rPr>
-        <w:t xml:space="preserve"> که هر بسته طولی برابر با </w:t>
+        <w:t xml:space="preserve">ب) فرض کنید پیام به ۸۰۰ بسته تقسیم می‌شود که هر بسته طولی برابر با </w:t>
       </w:r>
       <m:oMath>
         <m:sSup>
@@ -6392,43 +4397,7 @@
           <w:rtl/>
           <w:lang w:bidi="fa-IR"/>
         </w:rPr>
-        <w:t xml:space="preserve"> بیت دارد. چقدر طول </w:t>
-      </w:r>
-      <w:proofErr w:type="spellStart"/>
-      <w:r>
-        <w:rPr>
-          <w:rFonts w:hint="cs"/>
-          <w:rtl/>
-          <w:lang w:bidi="fa-IR"/>
-        </w:rPr>
-        <w:t>می‌کشد</w:t>
-      </w:r>
-      <w:proofErr w:type="spellEnd"/>
-      <w:r>
-        <w:rPr>
-          <w:rFonts w:hint="cs"/>
-          <w:rtl/>
-          <w:lang w:bidi="fa-IR"/>
-        </w:rPr>
-        <w:t xml:space="preserve"> اولین بسته از مبدا به اولین </w:t>
-      </w:r>
-      <w:proofErr w:type="spellStart"/>
-      <w:r>
-        <w:rPr>
-          <w:rFonts w:hint="cs"/>
-          <w:rtl/>
-          <w:lang w:bidi="fa-IR"/>
-        </w:rPr>
-        <w:t>سوئیچ</w:t>
-      </w:r>
-      <w:proofErr w:type="spellEnd"/>
-      <w:r>
-        <w:rPr>
-          <w:rFonts w:hint="cs"/>
-          <w:rtl/>
-          <w:lang w:bidi="fa-IR"/>
-        </w:rPr>
-        <w:t xml:space="preserve"> برسد؟ چه مدت زمانی برای رسیدن پیام از مبدا به مقصد لازم است؟</w:t>
+        <w:t xml:space="preserve"> بیت دارد. چقدر طول می‌کشد اولین بسته از مبدا به اولین سوئیچ برسد؟ چه مدت زمانی برای رسیدن پیام از مبدا به مقصد لازم است؟</w:t>
       </w:r>
     </w:p>
     <w:p>
@@ -6549,103 +4518,7 @@
           <w:rFonts w:eastAsiaTheme="minorEastAsia" w:hint="cs"/>
           <w:rtl/>
         </w:rPr>
-        <w:t xml:space="preserve">زمانی که اولین بسته به </w:t>
-      </w:r>
-      <w:proofErr w:type="spellStart"/>
-      <w:r>
-        <w:rPr>
-          <w:rFonts w:eastAsiaTheme="minorEastAsia" w:hint="cs"/>
-          <w:rtl/>
-        </w:rPr>
-        <w:t>سوئیچ</w:t>
-      </w:r>
-      <w:proofErr w:type="spellEnd"/>
-      <w:r>
-        <w:rPr>
-          <w:rFonts w:eastAsiaTheme="minorEastAsia" w:hint="cs"/>
-          <w:rtl/>
-        </w:rPr>
-        <w:t xml:space="preserve"> اول </w:t>
-      </w:r>
-      <w:proofErr w:type="spellStart"/>
-      <w:r>
-        <w:rPr>
-          <w:rFonts w:eastAsiaTheme="minorEastAsia" w:hint="cs"/>
-          <w:rtl/>
-        </w:rPr>
-        <w:t>می‌رسد</w:t>
-      </w:r>
-      <w:proofErr w:type="spellEnd"/>
-      <w:r>
-        <w:rPr>
-          <w:rFonts w:eastAsiaTheme="minorEastAsia" w:hint="cs"/>
-          <w:rtl/>
-        </w:rPr>
-        <w:t xml:space="preserve">، این </w:t>
-      </w:r>
-      <w:proofErr w:type="spellStart"/>
-      <w:r>
-        <w:rPr>
-          <w:rFonts w:eastAsiaTheme="minorEastAsia" w:hint="cs"/>
-          <w:rtl/>
-        </w:rPr>
-        <w:t>سوئیچ</w:t>
-      </w:r>
-      <w:proofErr w:type="spellEnd"/>
-      <w:r>
-        <w:rPr>
-          <w:rFonts w:eastAsiaTheme="minorEastAsia" w:hint="cs"/>
-          <w:rtl/>
-        </w:rPr>
-        <w:t xml:space="preserve"> شروع به ارسال بسته به </w:t>
-      </w:r>
-      <w:proofErr w:type="spellStart"/>
-      <w:r>
-        <w:rPr>
-          <w:rFonts w:eastAsiaTheme="minorEastAsia" w:hint="cs"/>
-          <w:rtl/>
-        </w:rPr>
-        <w:t>سوئیچ</w:t>
-      </w:r>
-      <w:proofErr w:type="spellEnd"/>
-      <w:r>
-        <w:rPr>
-          <w:rFonts w:eastAsiaTheme="minorEastAsia" w:hint="cs"/>
-          <w:rtl/>
-        </w:rPr>
-        <w:t xml:space="preserve"> دوم کرده و مبدا در حال ارسال بسته دوم به </w:t>
-      </w:r>
-      <w:proofErr w:type="spellStart"/>
-      <w:r>
-        <w:rPr>
-          <w:rFonts w:eastAsiaTheme="minorEastAsia" w:hint="cs"/>
-          <w:rtl/>
-        </w:rPr>
-        <w:t>سوئیچ</w:t>
-      </w:r>
-      <w:proofErr w:type="spellEnd"/>
-      <w:r>
-        <w:rPr>
-          <w:rFonts w:eastAsiaTheme="minorEastAsia" w:hint="cs"/>
-          <w:rtl/>
-        </w:rPr>
-        <w:t xml:space="preserve"> اول </w:t>
-      </w:r>
-      <w:proofErr w:type="spellStart"/>
-      <w:r>
-        <w:rPr>
-          <w:rFonts w:eastAsiaTheme="minorEastAsia" w:hint="cs"/>
-          <w:rtl/>
-        </w:rPr>
-        <w:t>می‌باشد</w:t>
-      </w:r>
-      <w:proofErr w:type="spellEnd"/>
-      <w:r>
-        <w:rPr>
-          <w:rFonts w:eastAsiaTheme="minorEastAsia" w:hint="cs"/>
-          <w:rtl/>
-        </w:rPr>
-        <w:t>.</w:t>
+        <w:t>زمانی که اولین بسته به سوئیچ اول می‌رسد، این سوئیچ شروع به ارسال بسته به سوئیچ دوم کرده و مبدا در حال ارسال بسته دوم به سوئیچ اول می‌باشد.</w:t>
       </w:r>
       <w:r>
         <w:rPr>
@@ -6744,39 +4617,7 @@
           <w:rFonts w:hint="cs"/>
           <w:rtl/>
         </w:rPr>
-        <w:t xml:space="preserve">در شرایطی که نیاز به باز ارسال پیام باشد، در صورتی که پیام قطعه </w:t>
-      </w:r>
-      <w:proofErr w:type="spellStart"/>
-      <w:r>
-        <w:rPr>
-          <w:rFonts w:hint="cs"/>
-          <w:rtl/>
-        </w:rPr>
-        <w:t>قطعه</w:t>
-      </w:r>
-      <w:proofErr w:type="spellEnd"/>
-      <w:r>
-        <w:rPr>
-          <w:rFonts w:hint="cs"/>
-          <w:rtl/>
-        </w:rPr>
-        <w:t xml:space="preserve"> نشده باشد مجبور هستیم به جای باز ارسال </w:t>
-      </w:r>
-      <w:proofErr w:type="spellStart"/>
-      <w:r>
-        <w:rPr>
-          <w:rFonts w:hint="cs"/>
-          <w:rtl/>
-        </w:rPr>
-        <w:t>قطعه‌ی</w:t>
-      </w:r>
-      <w:proofErr w:type="spellEnd"/>
-      <w:r>
-        <w:rPr>
-          <w:rFonts w:hint="cs"/>
-          <w:rtl/>
-        </w:rPr>
-        <w:t xml:space="preserve"> خراب تمام پیام را دوباره ارسال کنیم.</w:t>
+        <w:t>در شرایطی که نیاز به باز ارسال پیام باشد، در صورتی که پیام قطعه قطعه نشده باشد مجبور هستیم به جای باز ارسال قطعه‌ی خراب تمام پیام را دوباره ارسال کنیم.</w:t>
       </w:r>
     </w:p>
     <w:p>
@@ -6813,86 +4654,24 @@
       <w:pPr>
         <w:pStyle w:val="Solution"/>
         <w:rPr>
-          <w:rFonts w:hint="cs"/>
-          <w:rtl/>
-        </w:rPr>
-      </w:pPr>
-      <w:r>
-        <w:rPr>
-          <w:rFonts w:hint="cs"/>
-          <w:rtl/>
-        </w:rPr>
-        <w:t xml:space="preserve">در شرایط واقعی </w:t>
-      </w:r>
-      <w:proofErr w:type="spellStart"/>
-      <w:r>
-        <w:rPr>
-          <w:rFonts w:hint="cs"/>
-          <w:rtl/>
-        </w:rPr>
-        <w:t>بسته‌ها</w:t>
-      </w:r>
-      <w:proofErr w:type="spellEnd"/>
-      <w:r>
-        <w:rPr>
-          <w:rFonts w:hint="cs"/>
-          <w:rtl/>
-        </w:rPr>
-        <w:t xml:space="preserve"> دارای سربار </w:t>
-      </w:r>
-      <w:proofErr w:type="spellStart"/>
-      <w:r>
-        <w:rPr>
-          <w:rFonts w:hint="cs"/>
-          <w:rtl/>
-        </w:rPr>
-        <w:t>می‌باشند</w:t>
-      </w:r>
-      <w:proofErr w:type="spellEnd"/>
-      <w:r>
-        <w:rPr>
-          <w:rFonts w:hint="cs"/>
-          <w:rtl/>
-        </w:rPr>
-        <w:t xml:space="preserve"> و در صورتی که پیام به صورت چند بسته ارسال شود این </w:t>
-      </w:r>
-      <w:proofErr w:type="spellStart"/>
-      <w:r>
-        <w:rPr>
-          <w:rFonts w:hint="cs"/>
-          <w:rtl/>
-        </w:rPr>
-        <w:t>سربارها</w:t>
-      </w:r>
-      <w:proofErr w:type="spellEnd"/>
-      <w:r>
-        <w:rPr>
-          <w:rFonts w:hint="cs"/>
-          <w:rtl/>
-        </w:rPr>
-        <w:t xml:space="preserve"> بیشتر </w:t>
-      </w:r>
-      <w:proofErr w:type="spellStart"/>
-      <w:r>
-        <w:rPr>
-          <w:rFonts w:hint="cs"/>
-          <w:rtl/>
-        </w:rPr>
-        <w:t>می‌شوند</w:t>
-      </w:r>
-      <w:proofErr w:type="spellEnd"/>
-      <w:r>
-        <w:rPr>
-          <w:rFonts w:hint="cs"/>
-          <w:rtl/>
-        </w:rPr>
-        <w:t>.</w:t>
+          <w:rtl/>
+        </w:rPr>
+      </w:pPr>
+      <w:r>
+        <w:rPr>
+          <w:rFonts w:hint="cs"/>
+          <w:rtl/>
+        </w:rPr>
+        <w:t>در شرایط واقعی بسته‌ها دارای سربار می‌باشند و در صورتی که پیام به صورت چند بسته ارسال شود این سربارها بیشتر می‌شوند.</w:t>
       </w:r>
     </w:p>
     <w:sectPr>
-      <w:headerReference w:type="default" r:id="rId8"/>
-      <w:footerReference w:type="even" r:id="rId9"/>
-      <w:headerReference w:type="first" r:id="rId10"/>
+      <w:headerReference w:type="even" r:id="rId8"/>
+      <w:headerReference w:type="default" r:id="rId9"/>
+      <w:footerReference w:type="even" r:id="rId10"/>
+      <w:footerReference w:type="default" r:id="rId11"/>
+      <w:headerReference w:type="first" r:id="rId12"/>
+      <w:footerReference w:type="first" r:id="rId13"/>
       <w:pgSz w:w="11907" w:h="16839" w:code="9"/>
       <w:pgMar w:top="1851" w:right="708" w:bottom="851" w:left="709" w:header="567" w:footer="588" w:gutter="0"/>
       <w:pgBorders w:offsetFrom="page">
@@ -6965,6 +4744,26 @@
 </w:ftr>
 </file>
 
+<file path=word/footer2.xml><?xml version="1.0" encoding="utf-8"?>
+<w:ftr xmlns:wpc="http://schemas.microsoft.com/office/word/2010/wordprocessingCanvas" xmlns:cx="http://schemas.microsoft.com/office/drawing/2014/chartex" xmlns:cx1="http://schemas.microsoft.com/office/drawing/2015/9/8/chartex" xmlns:cx2="http://schemas.microsoft.com/office/drawing/2015/10/21/chartex" xmlns:cx3="http://schemas.microsoft.com/office/drawing/2016/5/9/chartex" xmlns:cx4="http://schemas.microsoft.com/office/drawing/2016/5/10/chartex" xmlns:cx5="http://schemas.microsoft.com/office/drawing/2016/5/11/chartex" xmlns:cx6="http://schemas.microsoft.com/office/drawing/2016/5/12/chartex" xmlns:cx7="http://schemas.microsoft.com/office/drawing/2016/5/13/chartex" xmlns:cx8="http://schemas.microsoft.com/office/drawing/2016/5/14/chartex" xmlns:mc="http://schemas.openxmlformats.org/markup-compatibility/2006" xmlns:aink="http://schemas.microsoft.com/office/drawing/2016/ink" xmlns:am3d="http://schemas.microsoft.com/office/drawing/2017/model3d" xmlns:o="urn:schemas-microsoft-com:office:office" xmlns:r="http://schemas.openxmlformats.org/officeDocument/2006/relationships" xmlns:m="http://schemas.openxmlformats.org/officeDocument/2006/math" xmlns:v="urn:schemas-microsoft-com:vml" xmlns:wp14="http://schemas.microsoft.com/office/word/2010/wordprocessingDrawing" xmlns:wp="http://schemas.openxmlformats.org/drawingml/2006/wordprocessingDrawing" xmlns:w10="urn:schemas-microsoft-com:office:word" xmlns:w="http://schemas.openxmlformats.org/wordprocessingml/2006/main" xmlns:w14="http://schemas.microsoft.com/office/word/2010/wordml" xmlns:w15="http://schemas.microsoft.com/office/word/2012/wordml" xmlns:w16cex="http://schemas.microsoft.com/office/word/2018/wordml/cex" xmlns:w16cid="http://schemas.microsoft.com/office/word/2016/wordml/cid" xmlns:w16="http://schemas.microsoft.com/office/word/2018/wordml" xmlns:w16se="http://schemas.microsoft.com/office/word/2015/wordml/symex" xmlns:wpg="http://schemas.microsoft.com/office/word/2010/wordprocessingGroup" xmlns:wpi="http://schemas.microsoft.com/office/word/2010/wordprocessingInk" xmlns:wne="http://schemas.microsoft.com/office/word/2006/wordml" xmlns:wps="http://schemas.microsoft.com/office/word/2010/wordprocessingShape" mc:Ignorable="w14 w15 w16se w16cid w16 w16cex wp14">
+  <w:p>
+    <w:pPr>
+      <w:pStyle w:val="Footer"/>
+    </w:pPr>
+  </w:p>
+</w:ftr>
+</file>
+
+<file path=word/footer3.xml><?xml version="1.0" encoding="utf-8"?>
+<w:ftr xmlns:wpc="http://schemas.microsoft.com/office/word/2010/wordprocessingCanvas" xmlns:cx="http://schemas.microsoft.com/office/drawing/2014/chartex" xmlns:cx1="http://schemas.microsoft.com/office/drawing/2015/9/8/chartex" xmlns:cx2="http://schemas.microsoft.com/office/drawing/2015/10/21/chartex" xmlns:cx3="http://schemas.microsoft.com/office/drawing/2016/5/9/chartex" xmlns:cx4="http://schemas.microsoft.com/office/drawing/2016/5/10/chartex" xmlns:cx5="http://schemas.microsoft.com/office/drawing/2016/5/11/chartex" xmlns:cx6="http://schemas.microsoft.com/office/drawing/2016/5/12/chartex" xmlns:cx7="http://schemas.microsoft.com/office/drawing/2016/5/13/chartex" xmlns:cx8="http://schemas.microsoft.com/office/drawing/2016/5/14/chartex" xmlns:mc="http://schemas.openxmlformats.org/markup-compatibility/2006" xmlns:aink="http://schemas.microsoft.com/office/drawing/2016/ink" xmlns:am3d="http://schemas.microsoft.com/office/drawing/2017/model3d" xmlns:o="urn:schemas-microsoft-com:office:office" xmlns:r="http://schemas.openxmlformats.org/officeDocument/2006/relationships" xmlns:m="http://schemas.openxmlformats.org/officeDocument/2006/math" xmlns:v="urn:schemas-microsoft-com:vml" xmlns:wp14="http://schemas.microsoft.com/office/word/2010/wordprocessingDrawing" xmlns:wp="http://schemas.openxmlformats.org/drawingml/2006/wordprocessingDrawing" xmlns:w10="urn:schemas-microsoft-com:office:word" xmlns:w="http://schemas.openxmlformats.org/wordprocessingml/2006/main" xmlns:w14="http://schemas.microsoft.com/office/word/2010/wordml" xmlns:w15="http://schemas.microsoft.com/office/word/2012/wordml" xmlns:w16cex="http://schemas.microsoft.com/office/word/2018/wordml/cex" xmlns:w16cid="http://schemas.microsoft.com/office/word/2016/wordml/cid" xmlns:w16="http://schemas.microsoft.com/office/word/2018/wordml" xmlns:w16se="http://schemas.microsoft.com/office/word/2015/wordml/symex" xmlns:wpg="http://schemas.microsoft.com/office/word/2010/wordprocessingGroup" xmlns:wpi="http://schemas.microsoft.com/office/word/2010/wordprocessingInk" xmlns:wne="http://schemas.microsoft.com/office/word/2006/wordml" xmlns:wps="http://schemas.microsoft.com/office/word/2010/wordprocessingShape" mc:Ignorable="w14 w15 w16se w16cid w16 w16cex wp14">
+  <w:p>
+    <w:pPr>
+      <w:pStyle w:val="Footer"/>
+    </w:pPr>
+  </w:p>
+</w:ftr>
+</file>
+
 <file path=word/footnotes.xml><?xml version="1.0" encoding="utf-8"?>
 <w:footnotes xmlns:wpc="http://schemas.microsoft.com/office/word/2010/wordprocessingCanvas" xmlns:cx="http://schemas.microsoft.com/office/drawing/2014/chartex" xmlns:cx1="http://schemas.microsoft.com/office/drawing/2015/9/8/chartex" xmlns:cx2="http://schemas.microsoft.com/office/drawing/2015/10/21/chartex" xmlns:cx3="http://schemas.microsoft.com/office/drawing/2016/5/9/chartex" xmlns:cx4="http://schemas.microsoft.com/office/drawing/2016/5/10/chartex" xmlns:cx5="http://schemas.microsoft.com/office/drawing/2016/5/11/chartex" xmlns:cx6="http://schemas.microsoft.com/office/drawing/2016/5/12/chartex" xmlns:cx7="http://schemas.microsoft.com/office/drawing/2016/5/13/chartex" xmlns:cx8="http://schemas.microsoft.com/office/drawing/2016/5/14/chartex" xmlns:mc="http://schemas.openxmlformats.org/markup-compatibility/2006" xmlns:aink="http://schemas.microsoft.com/office/drawing/2016/ink" xmlns:am3d="http://schemas.microsoft.com/office/drawing/2017/model3d" xmlns:o="urn:schemas-microsoft-com:office:office" xmlns:r="http://schemas.openxmlformats.org/officeDocument/2006/relationships" xmlns:m="http://schemas.openxmlformats.org/officeDocument/2006/math" xmlns:v="urn:schemas-microsoft-com:vml" xmlns:wp14="http://schemas.microsoft.com/office/word/2010/wordprocessingDrawing" xmlns:wp="http://schemas.openxmlformats.org/drawingml/2006/wordprocessingDrawing" xmlns:w10="urn:schemas-microsoft-com:office:word" xmlns:w="http://schemas.openxmlformats.org/wordprocessingml/2006/main" xmlns:w14="http://schemas.microsoft.com/office/word/2010/wordml" xmlns:w15="http://schemas.microsoft.com/office/word/2012/wordml" xmlns:w16cex="http://schemas.microsoft.com/office/word/2018/wordml/cex" xmlns:w16cid="http://schemas.microsoft.com/office/word/2016/wordml/cid" xmlns:w16="http://schemas.microsoft.com/office/word/2018/wordml" xmlns:w16se="http://schemas.microsoft.com/office/word/2015/wordml/symex" xmlns:wpg="http://schemas.microsoft.com/office/word/2010/wordprocessingGroup" xmlns:wpi="http://schemas.microsoft.com/office/word/2010/wordprocessingInk" xmlns:wne="http://schemas.microsoft.com/office/word/2006/wordml" xmlns:wps="http://schemas.microsoft.com/office/word/2010/wordprocessingShape" mc:Ignorable="w14 w15 w16se w16cid w16 w16cex wp14">
   <w:footnote w:type="separator" w:id="-1">
@@ -6985,6 +4784,16 @@
 </file>
 
 <file path=word/header1.xml><?xml version="1.0" encoding="utf-8"?>
+<w:hdr xmlns:wpc="http://schemas.microsoft.com/office/word/2010/wordprocessingCanvas" xmlns:cx="http://schemas.microsoft.com/office/drawing/2014/chartex" xmlns:cx1="http://schemas.microsoft.com/office/drawing/2015/9/8/chartex" xmlns:cx2="http://schemas.microsoft.com/office/drawing/2015/10/21/chartex" xmlns:cx3="http://schemas.microsoft.com/office/drawing/2016/5/9/chartex" xmlns:cx4="http://schemas.microsoft.com/office/drawing/2016/5/10/chartex" xmlns:cx5="http://schemas.microsoft.com/office/drawing/2016/5/11/chartex" xmlns:cx6="http://schemas.microsoft.com/office/drawing/2016/5/12/chartex" xmlns:cx7="http://schemas.microsoft.com/office/drawing/2016/5/13/chartex" xmlns:cx8="http://schemas.microsoft.com/office/drawing/2016/5/14/chartex" xmlns:mc="http://schemas.openxmlformats.org/markup-compatibility/2006" xmlns:aink="http://schemas.microsoft.com/office/drawing/2016/ink" xmlns:am3d="http://schemas.microsoft.com/office/drawing/2017/model3d" xmlns:o="urn:schemas-microsoft-com:office:office" xmlns:r="http://schemas.openxmlformats.org/officeDocument/2006/relationships" xmlns:m="http://schemas.openxmlformats.org/officeDocument/2006/math" xmlns:v="urn:schemas-microsoft-com:vml" xmlns:wp14="http://schemas.microsoft.com/office/word/2010/wordprocessingDrawing" xmlns:wp="http://schemas.openxmlformats.org/drawingml/2006/wordprocessingDrawing" xmlns:w10="urn:schemas-microsoft-com:office:word" xmlns:w="http://schemas.openxmlformats.org/wordprocessingml/2006/main" xmlns:w14="http://schemas.microsoft.com/office/word/2010/wordml" xmlns:w15="http://schemas.microsoft.com/office/word/2012/wordml" xmlns:w16cex="http://schemas.microsoft.com/office/word/2018/wordml/cex" xmlns:w16cid="http://schemas.microsoft.com/office/word/2016/wordml/cid" xmlns:w16="http://schemas.microsoft.com/office/word/2018/wordml" xmlns:w16se="http://schemas.microsoft.com/office/word/2015/wordml/symex" xmlns:wpg="http://schemas.microsoft.com/office/word/2010/wordprocessingGroup" xmlns:wpi="http://schemas.microsoft.com/office/word/2010/wordprocessingInk" xmlns:wne="http://schemas.microsoft.com/office/word/2006/wordml" xmlns:wps="http://schemas.microsoft.com/office/word/2010/wordprocessingShape" mc:Ignorable="w14 w15 w16se w16cid w16 w16cex wp14">
+  <w:p>
+    <w:pPr>
+      <w:pStyle w:val="Header"/>
+    </w:pPr>
+  </w:p>
+</w:hdr>
+</file>
+
+<file path=word/header2.xml><?xml version="1.0" encoding="utf-8"?>
 <w:hdr xmlns:wpc="http://schemas.microsoft.com/office/word/2010/wordprocessingCanvas" xmlns:cx="http://schemas.microsoft.com/office/drawing/2014/chartex" xmlns:cx1="http://schemas.microsoft.com/office/drawing/2015/9/8/chartex" xmlns:cx2="http://schemas.microsoft.com/office/drawing/2015/10/21/chartex" xmlns:cx3="http://schemas.microsoft.com/office/drawing/2016/5/9/chartex" xmlns:cx4="http://schemas.microsoft.com/office/drawing/2016/5/10/chartex" xmlns:cx5="http://schemas.microsoft.com/office/drawing/2016/5/11/chartex" xmlns:cx6="http://schemas.microsoft.com/office/drawing/2016/5/12/chartex" xmlns:cx7="http://schemas.microsoft.com/office/drawing/2016/5/13/chartex" xmlns:cx8="http://schemas.microsoft.com/office/drawing/2016/5/14/chartex" xmlns:mc="http://schemas.openxmlformats.org/markup-compatibility/2006" xmlns:aink="http://schemas.microsoft.com/office/drawing/2016/ink" xmlns:am3d="http://schemas.microsoft.com/office/drawing/2017/model3d" xmlns:o="urn:schemas-microsoft-com:office:office" xmlns:r="http://schemas.openxmlformats.org/officeDocument/2006/relationships" xmlns:m="http://schemas.openxmlformats.org/officeDocument/2006/math" xmlns:v="urn:schemas-microsoft-com:vml" xmlns:wp14="http://schemas.microsoft.com/office/word/2010/wordprocessingDrawing" xmlns:wp="http://schemas.openxmlformats.org/drawingml/2006/wordprocessingDrawing" xmlns:w10="urn:schemas-microsoft-com:office:word" xmlns:w="http://schemas.openxmlformats.org/wordprocessingml/2006/main" xmlns:w14="http://schemas.microsoft.com/office/word/2010/wordml" xmlns:w15="http://schemas.microsoft.com/office/word/2012/wordml" xmlns:w16cex="http://schemas.microsoft.com/office/word/2018/wordml/cex" xmlns:w16cid="http://schemas.microsoft.com/office/word/2016/wordml/cid" xmlns:w16="http://schemas.microsoft.com/office/word/2018/wordml" xmlns:w16se="http://schemas.microsoft.com/office/word/2015/wordml/symex" xmlns:wpg="http://schemas.microsoft.com/office/word/2010/wordprocessingGroup" xmlns:wpi="http://schemas.microsoft.com/office/word/2010/wordprocessingInk" xmlns:wne="http://schemas.microsoft.com/office/word/2006/wordml" xmlns:wps="http://schemas.microsoft.com/office/word/2010/wordprocessingShape" mc:Ignorable="w14 w15 w16se w16cid w16 w16cex wp14">
   <w:p>
     <w:pPr>
@@ -7130,29 +4939,7 @@
         <w:rtl/>
         <w:lang w:bidi="fa-IR"/>
       </w:rPr>
-      <w:t xml:space="preserve">درس </w:t>
-    </w:r>
-    <w:proofErr w:type="spellStart"/>
-    <w:r>
-      <w:rPr>
-        <w:rFonts w:ascii="IranNastaliq" w:hAnsi="IranNastaliq" w:cs="IranNastaliq"/>
-        <w:sz w:val="36"/>
-        <w:szCs w:val="36"/>
-        <w:rtl/>
-        <w:lang w:bidi="fa-IR"/>
-      </w:rPr>
-      <w:t>شبکه‌های</w:t>
-    </w:r>
-    <w:proofErr w:type="spellEnd"/>
-    <w:r>
-      <w:rPr>
-        <w:rFonts w:ascii="IranNastaliq" w:hAnsi="IranNastaliq" w:cs="IranNastaliq"/>
-        <w:sz w:val="36"/>
-        <w:szCs w:val="36"/>
-        <w:rtl/>
-        <w:lang w:bidi="fa-IR"/>
-      </w:rPr>
-      <w:t xml:space="preserve"> کامپیوتری</w:t>
+      <w:t>درس شبکه‌های کامپیوتری</w:t>
     </w:r>
     <w:r>
       <w:rPr>
@@ -7162,9 +4949,18 @@
         <w:rtl/>
         <w:lang w:bidi="fa-IR"/>
       </w:rPr>
-      <w:t xml:space="preserve">، </w:t>
+      <w:t>، نیم</w:t>
     </w:r>
-    <w:proofErr w:type="spellStart"/>
+    <w:r>
+      <w:rPr>
+        <w:rFonts w:ascii="IranNastaliq" w:hAnsi="IranNastaliq" w:cs="IranNastaliq" w:hint="eastAsia"/>
+        <w:sz w:val="36"/>
+        <w:szCs w:val="36"/>
+        <w:rtl/>
+        <w:lang w:bidi="fa-IR"/>
+      </w:rPr>
+      <w:t>‌</w:t>
+    </w:r>
     <w:r>
       <w:rPr>
         <w:rFonts w:ascii="IranNastaliq" w:hAnsi="IranNastaliq" w:cs="IranNastaliq" w:hint="cs"/>
@@ -7173,38 +4969,7 @@
         <w:rtl/>
         <w:lang w:bidi="fa-IR"/>
       </w:rPr>
-      <w:t>نیم</w:t>
-    </w:r>
-    <w:r>
-      <w:rPr>
-        <w:rFonts w:ascii="IranNastaliq" w:hAnsi="IranNastaliq" w:cs="IranNastaliq" w:hint="eastAsia"/>
-        <w:sz w:val="36"/>
-        <w:szCs w:val="36"/>
-        <w:rtl/>
-        <w:lang w:bidi="fa-IR"/>
-      </w:rPr>
-      <w:t>‌</w:t>
-    </w:r>
-    <w:r>
-      <w:rPr>
-        <w:rFonts w:ascii="IranNastaliq" w:hAnsi="IranNastaliq" w:cs="IranNastaliq" w:hint="cs"/>
-        <w:sz w:val="36"/>
-        <w:szCs w:val="36"/>
-        <w:rtl/>
-        <w:lang w:bidi="fa-IR"/>
-      </w:rPr>
-      <w:t>سال</w:t>
-    </w:r>
-    <w:proofErr w:type="spellEnd"/>
-    <w:r>
-      <w:rPr>
-        <w:rFonts w:ascii="IranNastaliq" w:hAnsi="IranNastaliq" w:cs="IranNastaliq" w:hint="cs"/>
-        <w:sz w:val="36"/>
-        <w:szCs w:val="36"/>
-        <w:rtl/>
-        <w:lang w:bidi="fa-IR"/>
-      </w:rPr>
-      <w:t xml:space="preserve">  </w:t>
+      <w:t xml:space="preserve">سال  </w:t>
     </w:r>
     <w:r>
       <w:rPr>
@@ -7617,67 +5382,7 @@
         <w:rtl/>
         <w:lang w:bidi="fa-IR"/>
       </w:rPr>
-      <w:t>تمرین سری اول(موعد تحویل:</w:t>
-    </w:r>
-    <w:r>
-      <w:rPr>
-        <w:rFonts w:ascii="IranNastaliq" w:hAnsi="IranNastaliq" w:cs="IranNastaliq" w:hint="cs"/>
-        <w:sz w:val="32"/>
-        <w:szCs w:val="32"/>
-        <w:rtl/>
-        <w:lang w:bidi="fa-IR"/>
-      </w:rPr>
-      <w:t xml:space="preserve"> </w:t>
-    </w:r>
-    <w:r>
-      <w:rPr>
-        <w:rFonts w:ascii="IranNastaliq" w:hAnsi="IranNastaliq" w:cs="IranNastaliq" w:hint="cs"/>
-        <w:sz w:val="32"/>
-        <w:szCs w:val="32"/>
-        <w:rtl/>
-        <w:lang w:bidi="fa-IR"/>
-      </w:rPr>
-      <w:t>۳۱</w:t>
-    </w:r>
-    <w:r>
-      <w:rPr>
-        <w:rFonts w:ascii="IranNastaliq" w:hAnsi="IranNastaliq" w:cs="IranNastaliq" w:hint="cs"/>
-        <w:sz w:val="32"/>
-        <w:szCs w:val="32"/>
-        <w:rtl/>
-        <w:lang w:bidi="fa-IR"/>
-      </w:rPr>
-      <w:t>/</w:t>
-    </w:r>
-    <w:r>
-      <w:rPr>
-        <w:rFonts w:ascii="IranNastaliq" w:hAnsi="IranNastaliq" w:cs="IranNastaliq" w:hint="cs"/>
-        <w:sz w:val="32"/>
-        <w:szCs w:val="32"/>
-        <w:rtl/>
-        <w:lang w:bidi="fa-IR"/>
-      </w:rPr>
-      <w:t>۰۱</w:t>
-    </w:r>
-    <w:r>
-      <w:rPr>
-        <w:rFonts w:ascii="IranNastaliq" w:hAnsi="IranNastaliq" w:cs="IranNastaliq" w:hint="cs"/>
-        <w:sz w:val="32"/>
-        <w:szCs w:val="32"/>
-        <w:rtl/>
-        <w:lang w:bidi="fa-IR"/>
-      </w:rPr>
-      <w:t>/۱۳۹</w:t>
-    </w:r>
-    <w:r>
-      <w:rPr>
-        <w:rFonts w:ascii="IranNastaliq" w:hAnsi="IranNastaliq" w:cs="IranNastaliq" w:hint="cs"/>
-        <w:sz w:val="32"/>
-        <w:szCs w:val="32"/>
-        <w:rtl/>
-        <w:lang w:bidi="fa-IR"/>
-      </w:rPr>
-      <w:t>۹</w:t>
+      <w:t>تمرین سری اول</w:t>
     </w:r>
     <w:r>
       <w:rPr>
@@ -7687,13 +5392,23 @@
         <w:rtl/>
         <w:lang w:bidi="fa-IR"/>
       </w:rPr>
-      <w:t xml:space="preserve">) </w:t>
+      <w:t xml:space="preserve"> گروه دکتر صادقیان</w:t>
+    </w:r>
+    <w:r>
+      <w:rPr>
+        <w:rFonts w:ascii="IranNastaliq" w:hAnsi="IranNastaliq" w:cs="IranNastaliq" w:hint="cs"/>
+        <w:sz w:val="36"/>
+        <w:szCs w:val="36"/>
+        <w:rtl/>
+        <w:lang w:bidi="fa-IR"/>
+      </w:rPr>
+      <w:t xml:space="preserve"> </w:t>
     </w:r>
   </w:p>
 </w:hdr>
 </file>
 
-<file path=word/header2.xml><?xml version="1.0" encoding="utf-8"?>
+<file path=word/header3.xml><?xml version="1.0" encoding="utf-8"?>
 <w:hdr xmlns:wpc="http://schemas.microsoft.com/office/word/2010/wordprocessingCanvas" xmlns:cx="http://schemas.microsoft.com/office/drawing/2014/chartex" xmlns:cx1="http://schemas.microsoft.com/office/drawing/2015/9/8/chartex" xmlns:cx2="http://schemas.microsoft.com/office/drawing/2015/10/21/chartex" xmlns:cx3="http://schemas.microsoft.com/office/drawing/2016/5/9/chartex" xmlns:cx4="http://schemas.microsoft.com/office/drawing/2016/5/10/chartex" xmlns:cx5="http://schemas.microsoft.com/office/drawing/2016/5/11/chartex" xmlns:cx6="http://schemas.microsoft.com/office/drawing/2016/5/12/chartex" xmlns:cx7="http://schemas.microsoft.com/office/drawing/2016/5/13/chartex" xmlns:cx8="http://schemas.microsoft.com/office/drawing/2016/5/14/chartex" xmlns:mc="http://schemas.openxmlformats.org/markup-compatibility/2006" xmlns:aink="http://schemas.microsoft.com/office/drawing/2016/ink" xmlns:am3d="http://schemas.microsoft.com/office/drawing/2017/model3d" xmlns:o="urn:schemas-microsoft-com:office:office" xmlns:r="http://schemas.openxmlformats.org/officeDocument/2006/relationships" xmlns:m="http://schemas.openxmlformats.org/officeDocument/2006/math" xmlns:v="urn:schemas-microsoft-com:vml" xmlns:wp14="http://schemas.microsoft.com/office/word/2010/wordprocessingDrawing" xmlns:wp="http://schemas.openxmlformats.org/drawingml/2006/wordprocessingDrawing" xmlns:w10="urn:schemas-microsoft-com:office:word" xmlns:w="http://schemas.openxmlformats.org/wordprocessingml/2006/main" xmlns:w14="http://schemas.microsoft.com/office/word/2010/wordml" xmlns:w15="http://schemas.microsoft.com/office/word/2012/wordml" xmlns:w16cex="http://schemas.microsoft.com/office/word/2018/wordml/cex" xmlns:w16cid="http://schemas.microsoft.com/office/word/2016/wordml/cid" xmlns:w16="http://schemas.microsoft.com/office/word/2018/wordml" xmlns:w16se="http://schemas.microsoft.com/office/word/2015/wordml/symex" xmlns:wpg="http://schemas.microsoft.com/office/word/2010/wordprocessingGroup" xmlns:wpi="http://schemas.microsoft.com/office/word/2010/wordprocessingInk" xmlns:wne="http://schemas.microsoft.com/office/word/2006/wordml" xmlns:wps="http://schemas.microsoft.com/office/word/2010/wordprocessingShape" mc:Ignorable="w14 w15 w16se w16cid w16 w16cex wp14">
   <w:p>
     <w:pPr>
@@ -8058,25 +5773,7 @@
         <w:rtl/>
         <w:lang w:bidi="fa-IR"/>
       </w:rPr>
-      <w:t xml:space="preserve"> </w:t>
-    </w:r>
-    <w:proofErr w:type="spellStart"/>
-    <w:r>
-      <w:rPr>
-        <w:rFonts w:ascii="IranNastaliq" w:hAnsi="IranNastaliq" w:cs="IranNastaliq"/>
-        <w:rtl/>
-        <w:lang w:bidi="fa-IR"/>
-      </w:rPr>
-      <w:t>بسمه</w:t>
-    </w:r>
-    <w:proofErr w:type="spellEnd"/>
-    <w:r>
-      <w:rPr>
-        <w:rFonts w:ascii="IranNastaliq" w:hAnsi="IranNastaliq" w:cs="IranNastaliq"/>
-        <w:rtl/>
-        <w:lang w:bidi="fa-IR"/>
-      </w:rPr>
-      <w:t xml:space="preserve"> تعالی</w:t>
+      <w:t xml:space="preserve"> بسمه تعالی</w:t>
     </w:r>
   </w:p>
   <w:p>
@@ -8155,29 +5852,7 @@
         <w:rtl/>
         <w:lang w:bidi="fa-IR"/>
       </w:rPr>
-      <w:t xml:space="preserve">درس </w:t>
-    </w:r>
-    <w:proofErr w:type="spellStart"/>
-    <w:r>
-      <w:rPr>
-        <w:rFonts w:ascii="IranNastaliq" w:hAnsi="IranNastaliq" w:cs="IranNastaliq"/>
-        <w:sz w:val="32"/>
-        <w:szCs w:val="32"/>
-        <w:rtl/>
-        <w:lang w:bidi="fa-IR"/>
-      </w:rPr>
-      <w:t>شبکه‌های</w:t>
-    </w:r>
-    <w:proofErr w:type="spellEnd"/>
-    <w:r>
-      <w:rPr>
-        <w:rFonts w:ascii="IranNastaliq" w:hAnsi="IranNastaliq" w:cs="IranNastaliq"/>
-        <w:sz w:val="32"/>
-        <w:szCs w:val="32"/>
-        <w:rtl/>
-        <w:lang w:bidi="fa-IR"/>
-      </w:rPr>
-      <w:t xml:space="preserve"> کامپیوتری</w:t>
+      <w:t>درس شبکه‌های کامپیوتری</w:t>
     </w:r>
     <w:r>
       <w:rPr>
@@ -8187,9 +5862,18 @@
         <w:rtl/>
         <w:lang w:bidi="fa-IR"/>
       </w:rPr>
-      <w:t xml:space="preserve"> ،  </w:t>
+      <w:t xml:space="preserve"> ،  نیم</w:t>
     </w:r>
-    <w:proofErr w:type="spellStart"/>
+    <w:r>
+      <w:rPr>
+        <w:rFonts w:ascii="IranNastaliq" w:hAnsi="IranNastaliq" w:cs="IranNastaliq" w:hint="eastAsia"/>
+        <w:sz w:val="32"/>
+        <w:szCs w:val="32"/>
+        <w:rtl/>
+        <w:lang w:bidi="fa-IR"/>
+      </w:rPr>
+      <w:t>‌</w:t>
+    </w:r>
     <w:r>
       <w:rPr>
         <w:rFonts w:ascii="IranNastaliq" w:hAnsi="IranNastaliq" w:cs="IranNastaliq" w:hint="cs"/>
@@ -8198,38 +5882,7 @@
         <w:rtl/>
         <w:lang w:bidi="fa-IR"/>
       </w:rPr>
-      <w:t>نیم</w:t>
-    </w:r>
-    <w:r>
-      <w:rPr>
-        <w:rFonts w:ascii="IranNastaliq" w:hAnsi="IranNastaliq" w:cs="IranNastaliq" w:hint="eastAsia"/>
-        <w:sz w:val="32"/>
-        <w:szCs w:val="32"/>
-        <w:rtl/>
-        <w:lang w:bidi="fa-IR"/>
-      </w:rPr>
-      <w:t>‌</w:t>
-    </w:r>
-    <w:r>
-      <w:rPr>
-        <w:rFonts w:ascii="IranNastaliq" w:hAnsi="IranNastaliq" w:cs="IranNastaliq" w:hint="cs"/>
-        <w:sz w:val="32"/>
-        <w:szCs w:val="32"/>
-        <w:rtl/>
-        <w:lang w:bidi="fa-IR"/>
-      </w:rPr>
-      <w:t>سال</w:t>
-    </w:r>
-    <w:proofErr w:type="spellEnd"/>
-    <w:r>
-      <w:rPr>
-        <w:rFonts w:ascii="IranNastaliq" w:hAnsi="IranNastaliq" w:cs="IranNastaliq" w:hint="cs"/>
-        <w:sz w:val="32"/>
-        <w:szCs w:val="32"/>
-        <w:rtl/>
-        <w:lang w:bidi="fa-IR"/>
-      </w:rPr>
-      <w:t xml:space="preserve"> </w:t>
+      <w:t xml:space="preserve">سال </w:t>
     </w:r>
     <w:r>
       <w:rPr>
@@ -8361,20 +6014,8 @@
         <w:rtl/>
         <w:lang w:bidi="fa-IR"/>
       </w:rPr>
-      <w:t xml:space="preserve">گروه دکتر </w:t>
+      <w:t>گروه دکتر صادقیان</w:t>
     </w:r>
-    <w:proofErr w:type="spellStart"/>
-    <w:r>
-      <w:rPr>
-        <w:rFonts w:ascii="IranNastaliq" w:hAnsi="IranNastaliq" w:cs="IranNastaliq" w:hint="cs"/>
-        <w:sz w:val="28"/>
-        <w:szCs w:val="28"/>
-        <w:rtl/>
-        <w:lang w:bidi="fa-IR"/>
-      </w:rPr>
-      <w:t>صادقیان</w:t>
-    </w:r>
-    <w:proofErr w:type="spellEnd"/>
   </w:p>
   <w:p>
     <w:pPr>
@@ -8605,7 +6246,7 @@
         <v:path o:extrusionok="f" gradientshapeok="t" o:connecttype="rect"/>
         <o:lock v:ext="edit" aspectratio="t"/>
       </v:shapetype>
-      <v:shape id="_x0000_i2678" type="#_x0000_t75" style="width:14.25pt;height:14.25pt" o:bullet="t">
+      <v:shape id="_x0000_i2024" type="#_x0000_t75" style="width:14.25pt;height:14.25pt" o:bullet="t">
         <v:imagedata r:id="rId1" o:title="mso4629"/>
       </v:shape>
     </w:pict>
@@ -11436,6 +9077,7 @@
   <w:style w:type="character" w:default="1" w:styleId="DefaultParagraphFont">
     <w:name w:val="Default Paragraph Font"/>
     <w:uiPriority w:val="1"/>
+    <w:semiHidden/>
     <w:unhideWhenUsed/>
   </w:style>
   <w:style w:type="table" w:default="1" w:styleId="TableNormal">

</xml_diff>